<commit_message>
Set up moue relationship with Snake
</commit_message>
<xml_diff>
--- a/OOP_Task1a_QUESTIONS.docx
+++ b/OOP_Task1a_QUESTIONS.docx
@@ -1,6 +1,6 @@
 
 <file path=word/document.xml><?xml version="1.0" encoding="utf-8"?>
-<w:document xmlns:wpc="http://schemas.microsoft.com/office/word/2010/wordprocessingCanvas" xmlns:cx="http://schemas.microsoft.com/office/drawing/2014/chartex" xmlns:cx1="http://schemas.microsoft.com/office/drawing/2015/9/8/chartex" xmlns:cx2="http://schemas.microsoft.com/office/drawing/2015/10/21/chartex" xmlns:mc="http://schemas.openxmlformats.org/markup-compatibility/2006" xmlns:o="urn:schemas-microsoft-com:office:office" xmlns:r="http://schemas.openxmlformats.org/officeDocument/2006/relationships" xmlns:m="http://schemas.openxmlformats.org/officeDocument/2006/math" xmlns:v="urn:schemas-microsoft-com:vml" xmlns:wp14="http://schemas.microsoft.com/office/word/2010/wordprocessingDrawing" xmlns:wp="http://schemas.openxmlformats.org/drawingml/2006/wordprocessingDrawing" xmlns:w10="urn:schemas-microsoft-com:office:word" xmlns:w="http://schemas.openxmlformats.org/wordprocessingml/2006/main" xmlns:w14="http://schemas.microsoft.com/office/word/2010/wordml" xmlns:w15="http://schemas.microsoft.com/office/word/2012/wordml" xmlns:w16se="http://schemas.microsoft.com/office/word/2015/wordml/symex" xmlns:wpg="http://schemas.microsoft.com/office/word/2010/wordprocessingGroup" xmlns:wpi="http://schemas.microsoft.com/office/word/2010/wordprocessingInk" xmlns:wne="http://schemas.microsoft.com/office/word/2006/wordml" xmlns:wps="http://schemas.microsoft.com/office/word/2010/wordprocessingShape" mc:Ignorable="w14 w15 w16se wp14">
+<w:document xmlns:wpc="http://schemas.microsoft.com/office/word/2010/wordprocessingCanvas" xmlns:mc="http://schemas.openxmlformats.org/markup-compatibility/2006" xmlns:o="urn:schemas-microsoft-com:office:office" xmlns:r="http://schemas.openxmlformats.org/officeDocument/2006/relationships" xmlns:m="http://schemas.openxmlformats.org/officeDocument/2006/math" xmlns:v="urn:schemas-microsoft-com:vml" xmlns:wp14="http://schemas.microsoft.com/office/word/2010/wordprocessingDrawing" xmlns:wp="http://schemas.openxmlformats.org/drawingml/2006/wordprocessingDrawing" xmlns:w10="urn:schemas-microsoft-com:office:word" xmlns:w="http://schemas.openxmlformats.org/wordprocessingml/2006/main" xmlns:w14="http://schemas.microsoft.com/office/word/2010/wordml" xmlns:wpg="http://schemas.microsoft.com/office/word/2010/wordprocessingGroup" xmlns:wpi="http://schemas.microsoft.com/office/word/2010/wordprocessingInk" xmlns:wne="http://schemas.microsoft.com/office/word/2006/wordml" xmlns:wps="http://schemas.microsoft.com/office/word/2010/wordprocessingShape" mc:Ignorable="w14 wp14">
   <w:body>
     <w:p>
       <w:pPr>
@@ -1945,264 +1945,377 @@
     <w:p>
       <w:pPr>
         <w:pStyle w:val="quest2"/>
-      </w:pPr>
-      <w:r>
+        <w:rPr>
+          <w:highlight w:val="yellow"/>
+        </w:rPr>
+      </w:pPr>
+      <w:r>
+        <w:rPr>
+          <w:highlight w:val="yellow"/>
+        </w:rPr>
         <w:t xml:space="preserve">List the class relationships shown on the </w:t>
       </w:r>
       <w:r>
-        <w:t>UML</w:t>
-      </w:r>
-      <w:r>
-        <w:t xml:space="preserve"> Class Diagram in </w:t>
+        <w:rPr>
+          <w:highlight w:val="yellow"/>
+        </w:rPr>
+        <w:t xml:space="preserve">UML Class Diagram in </w:t>
       </w:r>
       <w:r>
         <w:rPr>
           <w:b/>
           <w:bCs/>
-        </w:rPr>
-        <w:t>Fig. 2</w:t>
+          <w:highlight w:val="yellow"/>
+        </w:rPr>
+        <w:t>Fig. 2c</w:t>
+      </w:r>
+      <w:r>
+        <w:rPr>
+          <w:highlight w:val="yellow"/>
+        </w:rPr>
+        <w:t xml:space="preserve"> </w:t>
+      </w:r>
+      <w:r>
+        <w:rPr>
+          <w:highlight w:val="yellow"/>
+        </w:rPr>
+        <w:t>and, for each of them indicate its type and describe how it should be implemented in C++.</w:t>
+      </w:r>
+    </w:p>
+    <w:p>
+      <w:pPr>
+        <w:pStyle w:val="quest2"/>
+        <w:rPr>
+          <w:highlight w:val="yellow"/>
+        </w:rPr>
+      </w:pPr>
+      <w:r>
+        <w:rPr>
+          <w:highlight w:val="yellow"/>
+        </w:rPr>
+        <w:t>List the classes which, a</w:t>
+      </w:r>
+      <w:r>
+        <w:rPr>
+          <w:highlight w:val="yellow"/>
+        </w:rPr>
+        <w:t xml:space="preserve">ccording to the UML Class Diagram in </w:t>
       </w:r>
       <w:r>
         <w:rPr>
           <w:b/>
           <w:bCs/>
-        </w:rPr>
-        <w:t>c</w:t>
-      </w:r>
-      <w:r>
+          <w:highlight w:val="yellow"/>
+        </w:rPr>
+        <w:t>Fig. 2d</w:t>
+      </w:r>
+      <w:r>
+        <w:rPr>
+          <w:highlight w:val="yellow"/>
+        </w:rPr>
+        <w:t>, inherit t</w:t>
+      </w:r>
+      <w:r>
+        <w:rPr>
+          <w:highlight w:val="yellow"/>
+        </w:rPr>
+        <w:t xml:space="preserve">he message </w:t>
+      </w:r>
+      <w:r>
+        <w:rPr>
+          <w:b/>
+          <w:bCs/>
+          <w:highlight w:val="yellow"/>
+        </w:rPr>
+        <w:t>reset_position</w:t>
+      </w:r>
+      <w:r>
+        <w:rPr>
+          <w:bCs/>
+          <w:highlight w:val="yellow"/>
+        </w:rPr>
+        <w:t xml:space="preserve"> and explain why</w:t>
+      </w:r>
+      <w:r>
+        <w:rPr>
+          <w:bCs/>
+          <w:highlight w:val="yellow"/>
+        </w:rPr>
+        <w:t xml:space="preserve"> this is possible</w:t>
+      </w:r>
+      <w:r>
+        <w:rPr>
+          <w:highlight w:val="yellow"/>
+        </w:rPr>
+        <w:t>.</w:t>
+      </w:r>
+    </w:p>
+    <w:p>
+      <w:pPr>
+        <w:pStyle w:val="quest2"/>
+        <w:rPr>
+          <w:highlight w:val="yellow"/>
+        </w:rPr>
+      </w:pPr>
+      <w:r>
+        <w:rPr>
+          <w:highlight w:val="yellow"/>
+          <w:u w:val="single"/>
+        </w:rPr>
+        <w:t xml:space="preserve">Using only the information provided in the UML Sequence Diagram in </w:t>
+      </w:r>
+      <w:r>
+        <w:rPr>
+          <w:b/>
+          <w:bCs/>
+          <w:highlight w:val="yellow"/>
+          <w:u w:val="single"/>
+        </w:rPr>
+        <w:t>Fig. 3a</w:t>
+      </w:r>
+      <w:r>
+        <w:rPr>
+          <w:highlight w:val="yellow"/>
+        </w:rPr>
+        <w:t>, l</w:t>
+      </w:r>
+      <w:r>
+        <w:rPr>
+          <w:highlight w:val="yellow"/>
+        </w:rPr>
+        <w:t xml:space="preserve">ist the </w:t>
+      </w:r>
+      <w:r>
+        <w:rPr>
+          <w:highlight w:val="yellow"/>
+        </w:rPr>
+        <w:t xml:space="preserve">class </w:t>
+      </w:r>
+      <w:r>
+        <w:rPr>
+          <w:highlight w:val="yellow"/>
+        </w:rPr>
+        <w:t>relati</w:t>
+      </w:r>
+      <w:r>
+        <w:rPr>
+          <w:highlight w:val="yellow"/>
+        </w:rPr>
+        <w:t xml:space="preserve">onships </w:t>
+      </w:r>
+      <w:r>
+        <w:rPr>
+          <w:highlight w:val="yellow"/>
+        </w:rPr>
+        <w:t xml:space="preserve">that must exist </w:t>
+      </w:r>
+      <w:r>
+        <w:rPr>
+          <w:highlight w:val="yellow"/>
+        </w:rPr>
+        <w:t xml:space="preserve">for </w:t>
+      </w:r>
+      <w:r>
+        <w:rPr>
+          <w:highlight w:val="yellow"/>
+        </w:rPr>
+        <w:t>the</w:t>
+      </w:r>
+      <w:r>
+        <w:rPr>
+          <w:highlight w:val="yellow"/>
+        </w:rPr>
         <w:t xml:space="preserve"> </w:t>
       </w:r>
       <w:r>
-        <w:t>and, for each of them indicate its type and describe how it should be implemented in C++.</w:t>
+        <w:rPr>
+          <w:highlight w:val="yellow"/>
+        </w:rPr>
+        <w:t>interactions represented on the</w:t>
+      </w:r>
+      <w:r>
+        <w:rPr>
+          <w:highlight w:val="yellow"/>
+        </w:rPr>
+        <w:t xml:space="preserve"> diagram</w:t>
+      </w:r>
+      <w:r>
+        <w:rPr>
+          <w:highlight w:val="yellow"/>
+        </w:rPr>
+        <w:t xml:space="preserve"> </w:t>
+      </w:r>
+      <w:r>
+        <w:rPr>
+          <w:highlight w:val="yellow"/>
+        </w:rPr>
+        <w:t xml:space="preserve">to be possible </w:t>
+      </w:r>
+      <w:r>
+        <w:rPr>
+          <w:highlight w:val="yellow"/>
+        </w:rPr>
+        <w:t>and, for each of them</w:t>
+      </w:r>
+      <w:r>
+        <w:rPr>
+          <w:highlight w:val="yellow"/>
+        </w:rPr>
+        <w:t>,</w:t>
+      </w:r>
+      <w:r>
+        <w:rPr>
+          <w:highlight w:val="yellow"/>
+        </w:rPr>
+        <w:t xml:space="preserve"> explain how you know this.</w:t>
+      </w:r>
+      <w:r>
+        <w:rPr>
+          <w:highlight w:val="yellow"/>
+        </w:rPr>
+        <w:t xml:space="preserve"> You do not need to indicate the nature of these relationship.</w:t>
       </w:r>
     </w:p>
     <w:p>
       <w:pPr>
         <w:pStyle w:val="quest2"/>
-      </w:pPr>
-      <w:r>
-        <w:t>List the classes which, a</w:t>
-      </w:r>
-      <w:r>
-        <w:t xml:space="preserve">ccording to the UML Class Diagram in </w:t>
+        <w:rPr>
+          <w:highlight w:val="yellow"/>
+        </w:rPr>
+      </w:pPr>
+      <w:r>
+        <w:rPr>
+          <w:highlight w:val="yellow"/>
+        </w:rPr>
+        <w:t xml:space="preserve">Explain </w:t>
+      </w:r>
+      <w:r>
+        <w:rPr>
+          <w:highlight w:val="yellow"/>
+        </w:rPr>
+        <w:t>what</w:t>
+      </w:r>
+      <w:r>
+        <w:rPr>
+          <w:highlight w:val="yellow"/>
+        </w:rPr>
+        <w:t xml:space="preserve"> the </w:t>
+      </w:r>
+      <w:r>
+        <w:rPr>
+          <w:b/>
+          <w:highlight w:val="yellow"/>
+        </w:rPr>
+        <w:t>collected</w:t>
+      </w:r>
+      <w:r>
+        <w:rPr>
+          <w:highlight w:val="yellow"/>
+        </w:rPr>
+        <w:t xml:space="preserve"> and </w:t>
+      </w:r>
+      <w:r>
+        <w:rPr>
+          <w:b/>
+          <w:highlight w:val="yellow"/>
+        </w:rPr>
+        <w:t>on</w:t>
+      </w:r>
+      <w:r>
+        <w:rPr>
+          <w:b/>
+          <w:highlight w:val="yellow"/>
+        </w:rPr>
+        <w:t>_h</w:t>
+      </w:r>
+      <w:r>
+        <w:rPr>
+          <w:b/>
+          <w:highlight w:val="yellow"/>
+        </w:rPr>
+        <w:t>ole</w:t>
+      </w:r>
+      <w:r>
+        <w:rPr>
+          <w:highlight w:val="yellow"/>
+        </w:rPr>
+        <w:t xml:space="preserve"> symbols used in the UML Sequence Diagram in </w:t>
       </w:r>
       <w:r>
         <w:rPr>
           <w:b/>
           <w:bCs/>
-        </w:rPr>
-        <w:t>Fig. 2d</w:t>
-      </w:r>
-      <w:r>
-        <w:t>, inherit t</w:t>
-      </w:r>
-      <w:r>
-        <w:t xml:space="preserve">he message </w:t>
-      </w:r>
-      <w:r>
-        <w:rPr>
-          <w:b/>
-          <w:bCs/>
-        </w:rPr>
-        <w:t>reset_position</w:t>
-      </w:r>
-      <w:r>
-        <w:rPr>
-          <w:bCs/>
-        </w:rPr>
-        <w:t xml:space="preserve"> and explain why</w:t>
-      </w:r>
-      <w:r>
-        <w:rPr>
-          <w:bCs/>
-        </w:rPr>
-        <w:t xml:space="preserve"> this is possible</w:t>
-      </w:r>
-      <w:r>
+          <w:highlight w:val="yellow"/>
+        </w:rPr>
+        <w:t>Fig. 3b</w:t>
+      </w:r>
+      <w:r>
+        <w:rPr>
+          <w:highlight w:val="yellow"/>
+        </w:rPr>
+        <w:t xml:space="preserve"> a</w:t>
+      </w:r>
+      <w:r>
+        <w:rPr>
+          <w:highlight w:val="yellow"/>
+        </w:rPr>
+        <w:t xml:space="preserve">re, what </w:t>
+      </w:r>
+      <w:r>
+        <w:rPr>
+          <w:highlight w:val="yellow"/>
+        </w:rPr>
+        <w:t xml:space="preserve">information </w:t>
+      </w:r>
+      <w:r>
+        <w:rPr>
+          <w:highlight w:val="yellow"/>
+        </w:rPr>
+        <w:t xml:space="preserve">they </w:t>
+      </w:r>
+      <w:r>
+        <w:rPr>
+          <w:highlight w:val="yellow"/>
+        </w:rPr>
+        <w:t>represent</w:t>
+      </w:r>
+      <w:r>
+        <w:rPr>
+          <w:highlight w:val="yellow"/>
+        </w:rPr>
+        <w:t xml:space="preserve"> and wh</w:t>
+      </w:r>
+      <w:r>
+        <w:rPr>
+          <w:highlight w:val="yellow"/>
+        </w:rPr>
+        <w:t xml:space="preserve">at is their use in message </w:t>
+      </w:r>
+      <w:r>
+        <w:rPr>
+          <w:b/>
+          <w:highlight w:val="yellow"/>
+        </w:rPr>
+        <w:t>j+2</w:t>
+      </w:r>
+      <w:r>
+        <w:rPr>
+          <w:highlight w:val="yellow"/>
+        </w:rPr>
         <w:t>.</w:t>
       </w:r>
     </w:p>
     <w:p>
       <w:pPr>
         <w:pStyle w:val="quest2"/>
-      </w:pPr>
-      <w:r>
-        <w:rPr>
-          <w:u w:val="single"/>
-        </w:rPr>
-        <w:t xml:space="preserve">Using only the information provided in </w:t>
-      </w:r>
-      <w:r>
-        <w:rPr>
-          <w:u w:val="single"/>
-        </w:rPr>
-        <w:t xml:space="preserve">the </w:t>
-      </w:r>
-      <w:r>
-        <w:rPr>
-          <w:u w:val="single"/>
-        </w:rPr>
-        <w:t xml:space="preserve">UML Sequence Diagram in </w:t>
-      </w:r>
-      <w:r>
-        <w:rPr>
-          <w:b/>
-          <w:bCs/>
-          <w:u w:val="single"/>
-        </w:rPr>
-        <w:t>Fig. 3a</w:t>
-      </w:r>
-      <w:r>
-        <w:t>, l</w:t>
-      </w:r>
-      <w:r>
-        <w:t xml:space="preserve">ist the </w:t>
-      </w:r>
-      <w:r>
-        <w:t xml:space="preserve">class </w:t>
-      </w:r>
-      <w:r>
-        <w:t>relati</w:t>
-      </w:r>
-      <w:r>
-        <w:t>on</w:t>
-      </w:r>
-      <w:r>
-        <w:t xml:space="preserve">ships </w:t>
-      </w:r>
-      <w:r>
-        <w:t xml:space="preserve">that must exist </w:t>
-      </w:r>
-      <w:r>
-        <w:t xml:space="preserve">for </w:t>
-      </w:r>
-      <w:r>
-        <w:t>the</w:t>
-      </w:r>
-      <w:r>
-        <w:t xml:space="preserve"> </w:t>
-      </w:r>
-      <w:r>
-        <w:t>interactions represented on the</w:t>
-      </w:r>
-      <w:r>
-        <w:t xml:space="preserve"> </w:t>
-      </w:r>
-      <w:r>
-        <w:t>diagram</w:t>
-      </w:r>
-      <w:r>
-        <w:t xml:space="preserve"> </w:t>
-      </w:r>
-      <w:r>
-        <w:t xml:space="preserve">to be possible </w:t>
-      </w:r>
-      <w:r>
-        <w:t>and, for each of them</w:t>
-      </w:r>
-      <w:r>
-        <w:t>,</w:t>
-      </w:r>
-      <w:r>
-        <w:t xml:space="preserve"> explain how you know this.</w:t>
-      </w:r>
-      <w:r>
-        <w:t xml:space="preserve"> You do not need to indicate the nature of these relationship.</w:t>
-      </w:r>
-    </w:p>
-    <w:p>
-      <w:pPr>
-        <w:pStyle w:val="quest2"/>
-      </w:pPr>
-      <w:r>
-        <w:t xml:space="preserve">Explain </w:t>
-      </w:r>
-      <w:r>
-        <w:t>what</w:t>
-      </w:r>
-      <w:r>
-        <w:t xml:space="preserve"> the </w:t>
-      </w:r>
-      <w:r>
-        <w:rPr>
-          <w:b/>
-        </w:rPr>
-        <w:t>collected</w:t>
-      </w:r>
-      <w:r>
-        <w:t xml:space="preserve"> and </w:t>
-      </w:r>
-      <w:r>
-        <w:rPr>
-          <w:b/>
-        </w:rPr>
-        <w:t>on</w:t>
-      </w:r>
-      <w:r>
-        <w:rPr>
-          <w:b/>
-        </w:rPr>
-        <w:t>_h</w:t>
-      </w:r>
-      <w:r>
-        <w:rPr>
-          <w:b/>
-        </w:rPr>
-        <w:t>ole</w:t>
-      </w:r>
-      <w:r>
-        <w:t xml:space="preserve"> symbols used in the UML Sequence Diagram in </w:t>
-      </w:r>
-      <w:r>
-        <w:rPr>
-          <w:b/>
-          <w:bCs/>
-        </w:rPr>
-        <w:t xml:space="preserve">Fig. </w:t>
-      </w:r>
-      <w:r>
-        <w:rPr>
-          <w:b/>
-          <w:bCs/>
-        </w:rPr>
-        <w:t>3b</w:t>
-      </w:r>
-      <w:r>
-        <w:t xml:space="preserve"> a</w:t>
-      </w:r>
-      <w:r>
-        <w:t xml:space="preserve">re, what </w:t>
-      </w:r>
-      <w:r>
-        <w:t xml:space="preserve">information </w:t>
-      </w:r>
-      <w:r>
-        <w:t xml:space="preserve">they </w:t>
-      </w:r>
-      <w:r>
-        <w:t>represent</w:t>
-      </w:r>
-      <w:r>
-        <w:t xml:space="preserve"> and wh</w:t>
-      </w:r>
-      <w:r>
-        <w:t xml:space="preserve">at is their use in message </w:t>
-      </w:r>
-      <w:r>
-        <w:rPr>
-          <w:b/>
-        </w:rPr>
-        <w:t>j+2</w:t>
-      </w:r>
-      <w:r>
-        <w:t>.</w:t>
-      </w:r>
-    </w:p>
-    <w:p>
-      <w:pPr>
-        <w:pStyle w:val="quest2"/>
-      </w:pPr>
-      <w:r>
+        <w:rPr>
+          <w:highlight w:val="yellow"/>
+        </w:rPr>
+      </w:pPr>
+      <w:r>
+        <w:rPr>
+          <w:highlight w:val="yellow"/>
+        </w:rPr>
         <w:t xml:space="preserve">List the </w:t>
       </w:r>
       <w:r>
@@ -2210,64 +2323,97 @@
           <w:rStyle w:val="CChar1"/>
           <w:rFonts w:cs="Consolas"/>
           <w:sz w:val="20"/>
+          <w:highlight w:val="yellow"/>
         </w:rPr>
         <w:t>#include</w:t>
       </w:r>
       <w:r>
+        <w:rPr>
+          <w:highlight w:val="yellow"/>
+        </w:rPr>
         <w:t xml:space="preserve"> directives </w:t>
       </w:r>
       <w:r>
+        <w:rPr>
+          <w:highlight w:val="yellow"/>
+        </w:rPr>
         <w:t xml:space="preserve">that should be </w:t>
       </w:r>
       <w:r>
+        <w:rPr>
+          <w:highlight w:val="yellow"/>
+        </w:rPr>
         <w:t>placed</w:t>
       </w:r>
       <w:r>
+        <w:rPr>
+          <w:highlight w:val="yellow"/>
+        </w:rPr>
         <w:t xml:space="preserve"> </w:t>
       </w:r>
       <w:r>
+        <w:rPr>
+          <w:highlight w:val="yellow"/>
+        </w:rPr>
         <w:t xml:space="preserve">in the two files used for the </w:t>
       </w:r>
       <w:r>
         <w:rPr>
           <w:b/>
+          <w:highlight w:val="yellow"/>
         </w:rPr>
         <w:t>Snake</w:t>
       </w:r>
       <w:r>
+        <w:rPr>
+          <w:highlight w:val="yellow"/>
+        </w:rPr>
         <w:t xml:space="preserve"> module (i.e., </w:t>
       </w:r>
       <w:r>
         <w:rPr>
           <w:b/>
+          <w:highlight w:val="yellow"/>
         </w:rPr>
         <w:t>Snake</w:t>
       </w:r>
       <w:r>
         <w:rPr>
           <w:b/>
+          <w:highlight w:val="yellow"/>
         </w:rPr>
         <w:t>.h</w:t>
       </w:r>
       <w:r>
+        <w:rPr>
+          <w:highlight w:val="yellow"/>
+        </w:rPr>
         <w:t xml:space="preserve"> and </w:t>
       </w:r>
       <w:r>
         <w:rPr>
           <w:b/>
+          <w:highlight w:val="yellow"/>
         </w:rPr>
         <w:t>Snake</w:t>
       </w:r>
       <w:r>
         <w:rPr>
           <w:b/>
+          <w:highlight w:val="yellow"/>
         </w:rPr>
         <w:t>.cpp</w:t>
       </w:r>
       <w:r>
+        <w:rPr>
+          <w:highlight w:val="yellow"/>
+        </w:rPr>
         <w:t xml:space="preserve">) </w:t>
       </w:r>
       <w:r>
+        <w:rPr>
+          <w:highlight w:val="yellow"/>
+        </w:rPr>
         <w:t>and explain why each of these directives is needed there.</w:t>
       </w:r>
     </w:p>
@@ -2361,6 +2507,9 @@
     <w:p>
       <w:pPr>
         <w:pStyle w:val="C"/>
+        <w:tabs>
+          <w:tab w:val="center" w:pos="5400"/>
+        </w:tabs>
         <w:rPr>
           <w:rFonts w:eastAsia="SimSun" w:cs="Consolas"/>
         </w:rPr>
@@ -2407,6 +2556,12 @@
           <w:rFonts w:eastAsia="SimSun" w:cs="Consolas"/>
         </w:rPr>
         <w:t>{</w:t>
+      </w:r>
+      <w:r>
+        <w:rPr>
+          <w:rFonts w:eastAsia="SimSun" w:cs="Consolas"/>
+        </w:rPr>
+        <w:tab/>
       </w:r>
     </w:p>
     <w:p>
@@ -2460,286 +2615,362 @@
     <w:p>
       <w:pPr>
         <w:pStyle w:val="quest2"/>
-      </w:pPr>
-      <w:r>
+        <w:rPr>
+          <w:highlight w:val="yellow"/>
+        </w:rPr>
+      </w:pPr>
+      <w:r>
+        <w:rPr>
+          <w:highlight w:val="yellow"/>
+        </w:rPr>
         <w:t xml:space="preserve">In the </w:t>
       </w:r>
       <w:r>
+        <w:rPr>
+          <w:highlight w:val="yellow"/>
+        </w:rPr>
         <w:t xml:space="preserve">skeleton </w:t>
       </w:r>
       <w:r>
+        <w:rPr>
+          <w:highlight w:val="yellow"/>
+        </w:rPr>
         <w:t xml:space="preserve">application given, list </w:t>
       </w:r>
       <w:r>
         <w:rPr>
+          <w:highlight w:val="yellow"/>
           <w:u w:val="single"/>
         </w:rPr>
         <w:t>all the</w:t>
       </w:r>
       <w:r>
         <w:rPr>
+          <w:highlight w:val="yellow"/>
           <w:u w:val="single"/>
         </w:rPr>
         <w:t xml:space="preserve"> function</w:t>
       </w:r>
       <w:r>
         <w:rPr>
+          <w:highlight w:val="yellow"/>
           <w:u w:val="single"/>
         </w:rPr>
         <w:t>s</w:t>
       </w:r>
       <w:r>
+        <w:rPr>
+          <w:highlight w:val="yellow"/>
+        </w:rPr>
         <w:t xml:space="preserve"> that would be called (directly or indirectly, explicitly or </w:t>
       </w:r>
       <w:r>
+        <w:rPr>
+          <w:highlight w:val="yellow"/>
+        </w:rPr>
         <w:t>silently</w:t>
       </w:r>
       <w:r>
-        <w:t xml:space="preserve">) if </w:t>
-      </w:r>
-      <w:r>
-        <w:t xml:space="preserve">the </w:t>
-      </w:r>
-      <w:r>
-        <w:t xml:space="preserve">C++ </w:t>
-      </w:r>
-      <w:r>
-        <w:t>statement</w:t>
-      </w:r>
-      <w:r>
-        <w:t xml:space="preserve">s on </w:t>
-      </w:r>
-      <w:r>
-        <w:rPr>
-          <w:b/>
+        <w:rPr>
+          <w:highlight w:val="yellow"/>
+        </w:rPr>
+        <w:t xml:space="preserve">) if the C++ statements on </w:t>
+      </w:r>
+      <w:r>
+        <w:rPr>
+          <w:b/>
+          <w:highlight w:val="yellow"/>
         </w:rPr>
         <w:t>line</w:t>
       </w:r>
       <w:r>
         <w:rPr>
           <w:b/>
+          <w:highlight w:val="yellow"/>
         </w:rPr>
         <w:t xml:space="preserve"> </w:t>
       </w:r>
       <w:r>
         <w:rPr>
           <w:b/>
+          <w:highlight w:val="yellow"/>
         </w:rPr>
         <w:t>1</w:t>
       </w:r>
       <w:r>
+        <w:rPr>
+          <w:highlight w:val="yellow"/>
+        </w:rPr>
         <w:t xml:space="preserve">, </w:t>
       </w:r>
       <w:r>
         <w:rPr>
           <w:b/>
-        </w:rPr>
-        <w:t>line</w:t>
-      </w:r>
-      <w:r>
-        <w:rPr>
-          <w:b/>
-        </w:rPr>
-        <w:t xml:space="preserve"> 2</w:t>
-      </w:r>
-      <w:r>
+          <w:highlight w:val="yellow"/>
+        </w:rPr>
+        <w:t>line 2</w:t>
+      </w:r>
+      <w:r>
+        <w:rPr>
+          <w:highlight w:val="yellow"/>
+        </w:rPr>
         <w:t xml:space="preserve"> </w:t>
       </w:r>
       <w:r>
+        <w:rPr>
+          <w:highlight w:val="yellow"/>
+        </w:rPr>
         <w:t>and</w:t>
       </w:r>
       <w:r>
         <w:rPr>
           <w:b/>
+          <w:highlight w:val="yellow"/>
         </w:rPr>
         <w:t xml:space="preserve"> line</w:t>
       </w:r>
       <w:r>
         <w:rPr>
           <w:b/>
+          <w:highlight w:val="yellow"/>
         </w:rPr>
         <w:t xml:space="preserve"> 3</w:t>
       </w:r>
       <w:r>
+        <w:rPr>
+          <w:highlight w:val="yellow"/>
+        </w:rPr>
         <w:t xml:space="preserve"> were to be added in some client code as follow</w:t>
       </w:r>
       <w:r>
+        <w:rPr>
+          <w:highlight w:val="yellow"/>
+        </w:rPr>
         <w:t>s</w:t>
       </w:r>
       <w:r>
-        <w:t>.</w:t>
-      </w:r>
-      <w:r>
-        <w:t xml:space="preserve"> </w:t>
-      </w:r>
-      <w:r>
-        <w:t>Explain why and describe what would happen.</w:t>
+        <w:rPr>
+          <w:highlight w:val="yellow"/>
+        </w:rPr>
+        <w:t>. Explain why and describe what would happen.</w:t>
       </w:r>
     </w:p>
     <w:p>
       <w:pPr>
         <w:pStyle w:val="C"/>
+        <w:rPr>
+          <w:rFonts w:cs="Consolas"/>
+          <w:highlight w:val="yellow"/>
+          <w:lang w:eastAsia="zh-CN"/>
+        </w:rPr>
+      </w:pPr>
+      <w:bookmarkStart w:id="1" w:name="_Hlk498290924"/>
+      <w:r>
+        <w:rPr>
+          <w:rFonts w:cs="Consolas"/>
+          <w:highlight w:val="yellow"/>
+          <w:lang w:eastAsia="zh-CN"/>
+        </w:rPr>
+        <w:t>{</w:t>
+      </w:r>
+    </w:p>
+    <w:p>
+      <w:pPr>
+        <w:pStyle w:val="C"/>
+        <w:rPr>
+          <w:rFonts w:cs="Consolas"/>
+          <w:highlight w:val="yellow"/>
+          <w:lang w:eastAsia="zh-CN"/>
+        </w:rPr>
+      </w:pPr>
+      <w:r>
+        <w:rPr>
+          <w:rFonts w:cs="Consolas"/>
+          <w:highlight w:val="yellow"/>
+          <w:lang w:eastAsia="zh-CN"/>
+        </w:rPr>
+        <w:tab/>
+        <w:t>Snake snake;</w:t>
+      </w:r>
+      <w:r>
+        <w:rPr>
+          <w:rFonts w:cs="Consolas"/>
+          <w:highlight w:val="yellow"/>
+          <w:lang w:eastAsia="zh-CN"/>
+        </w:rPr>
+        <w:tab/>
+      </w:r>
+      <w:r>
+        <w:rPr>
+          <w:rFonts w:cs="Consolas"/>
+          <w:highlight w:val="yellow"/>
+          <w:lang w:eastAsia="zh-CN"/>
+        </w:rPr>
+        <w:tab/>
+        <w:t>//line 1</w:t>
+      </w:r>
+    </w:p>
+    <w:p>
+      <w:pPr>
+        <w:pStyle w:val="C"/>
+        <w:rPr>
+          <w:rFonts w:cs="Consolas"/>
+          <w:highlight w:val="yellow"/>
+          <w:lang w:eastAsia="zh-CN"/>
+        </w:rPr>
+      </w:pPr>
+      <w:r>
+        <w:rPr>
+          <w:rFonts w:cs="Consolas"/>
+          <w:highlight w:val="yellow"/>
+          <w:lang w:eastAsia="zh-CN"/>
+        </w:rPr>
+        <w:tab/>
+        <w:t xml:space="preserve">Snake another(snake); </w:t>
+      </w:r>
+      <w:r>
+        <w:rPr>
+          <w:rFonts w:cs="Consolas"/>
+          <w:highlight w:val="yellow"/>
+          <w:lang w:eastAsia="zh-CN"/>
+        </w:rPr>
+        <w:tab/>
+        <w:t>//line 2</w:t>
+      </w:r>
+    </w:p>
+    <w:p>
+      <w:pPr>
+        <w:pStyle w:val="C"/>
+        <w:rPr>
+          <w:rFonts w:cs="Consolas"/>
+          <w:highlight w:val="yellow"/>
+          <w:lang w:eastAsia="zh-CN"/>
+        </w:rPr>
+      </w:pPr>
+      <w:r>
+        <w:rPr>
+          <w:rFonts w:cs="Consolas"/>
+          <w:highlight w:val="yellow"/>
+          <w:lang w:eastAsia="zh-CN"/>
+        </w:rPr>
+        <w:tab/>
+        <w:t>//...</w:t>
+      </w:r>
+    </w:p>
+    <w:p>
+      <w:pPr>
+        <w:pStyle w:val="C"/>
+        <w:tabs>
+          <w:tab w:val="left" w:pos="2880"/>
+          <w:tab w:val="left" w:pos="3600"/>
+          <w:tab w:val="left" w:pos="4320"/>
+          <w:tab w:val="left" w:pos="5040"/>
+          <w:tab w:val="left" w:pos="5620"/>
+        </w:tabs>
         <w:rPr>
           <w:rFonts w:cs="Consolas"/>
           <w:lang w:eastAsia="zh-CN"/>
         </w:rPr>
       </w:pPr>
-      <w:bookmarkStart w:id="1" w:name="_Hlk498290924"/>
+      <w:r>
+        <w:rPr>
+          <w:rFonts w:cs="Consolas"/>
+          <w:highlight w:val="yellow"/>
+          <w:lang w:eastAsia="zh-CN"/>
+        </w:rPr>
+        <w:t>}</w:t>
+      </w:r>
+      <w:r>
+        <w:rPr>
+          <w:rFonts w:cs="Consolas"/>
+          <w:highlight w:val="yellow"/>
+          <w:lang w:eastAsia="zh-CN"/>
+        </w:rPr>
+        <w:tab/>
+      </w:r>
+      <w:r>
+        <w:rPr>
+          <w:rFonts w:cs="Consolas"/>
+          <w:highlight w:val="yellow"/>
+          <w:lang w:eastAsia="zh-CN"/>
+        </w:rPr>
+        <w:tab/>
+      </w:r>
+      <w:r>
+        <w:rPr>
+          <w:rFonts w:cs="Consolas"/>
+          <w:highlight w:val="yellow"/>
+          <w:lang w:eastAsia="zh-CN"/>
+        </w:rPr>
+        <w:tab/>
+      </w:r>
+      <w:r>
+        <w:rPr>
+          <w:rFonts w:cs="Consolas"/>
+          <w:highlight w:val="yellow"/>
+          <w:lang w:eastAsia="zh-CN"/>
+        </w:rPr>
+        <w:tab/>
+      </w:r>
+      <w:r>
+        <w:rPr>
+          <w:rFonts w:cs="Consolas"/>
+          <w:highlight w:val="yellow"/>
+          <w:lang w:eastAsia="zh-CN"/>
+        </w:rPr>
+        <w:tab/>
+        <w:t>//line 3</w:t>
+      </w:r>
       <w:r>
         <w:rPr>
           <w:rFonts w:cs="Consolas"/>
           <w:lang w:eastAsia="zh-CN"/>
         </w:rPr>
-        <w:t>{</w:t>
-      </w:r>
-    </w:p>
-    <w:p>
-      <w:pPr>
-        <w:pStyle w:val="C"/>
-        <w:rPr>
-          <w:rFonts w:cs="Consolas"/>
-          <w:lang w:eastAsia="zh-CN"/>
-        </w:rPr>
-      </w:pPr>
-      <w:r>
-        <w:rPr>
-          <w:rFonts w:cs="Consolas"/>
-          <w:lang w:eastAsia="zh-CN"/>
-        </w:rPr>
         <w:tab/>
-        <w:t>Snake snake;</w:t>
-      </w:r>
-      <w:r>
-        <w:rPr>
-          <w:rFonts w:cs="Consolas"/>
-          <w:lang w:eastAsia="zh-CN"/>
-        </w:rPr>
-        <w:tab/>
-      </w:r>
-      <w:r>
-        <w:rPr>
-          <w:rFonts w:cs="Consolas"/>
-          <w:lang w:eastAsia="zh-CN"/>
-        </w:rPr>
-        <w:tab/>
-        <w:t>//line 1</w:t>
-      </w:r>
-    </w:p>
-    <w:p>
-      <w:pPr>
-        <w:pStyle w:val="C"/>
-        <w:rPr>
-          <w:rFonts w:cs="Consolas"/>
-          <w:lang w:eastAsia="zh-CN"/>
-        </w:rPr>
-      </w:pPr>
-      <w:r>
-        <w:rPr>
-          <w:rFonts w:cs="Consolas"/>
-          <w:lang w:eastAsia="zh-CN"/>
-        </w:rPr>
-        <w:tab/>
-        <w:t xml:space="preserve">Snake another(snake); </w:t>
-      </w:r>
-      <w:r>
-        <w:rPr>
-          <w:rFonts w:cs="Consolas"/>
-          <w:lang w:eastAsia="zh-CN"/>
-        </w:rPr>
-        <w:tab/>
-        <w:t>//line 2</w:t>
-      </w:r>
-    </w:p>
-    <w:p>
-      <w:pPr>
-        <w:pStyle w:val="C"/>
-        <w:rPr>
-          <w:rFonts w:cs="Consolas"/>
-          <w:lang w:eastAsia="zh-CN"/>
-        </w:rPr>
-      </w:pPr>
-      <w:r>
-        <w:rPr>
-          <w:rFonts w:cs="Consolas"/>
-          <w:lang w:eastAsia="zh-CN"/>
-        </w:rPr>
-        <w:tab/>
-        <w:t>//...</w:t>
-      </w:r>
-    </w:p>
-    <w:p>
-      <w:pPr>
-        <w:pStyle w:val="C"/>
-        <w:rPr>
-          <w:rFonts w:cs="Consolas"/>
-          <w:lang w:eastAsia="zh-CN"/>
-        </w:rPr>
-      </w:pPr>
-      <w:r>
-        <w:rPr>
-          <w:rFonts w:cs="Consolas"/>
-          <w:lang w:eastAsia="zh-CN"/>
-        </w:rPr>
-        <w:t>}</w:t>
-      </w:r>
-      <w:r>
-        <w:rPr>
-          <w:rFonts w:cs="Consolas"/>
-          <w:lang w:eastAsia="zh-CN"/>
-        </w:rPr>
-        <w:tab/>
-      </w:r>
-      <w:r>
-        <w:rPr>
-          <w:rFonts w:cs="Consolas"/>
-          <w:lang w:eastAsia="zh-CN"/>
-        </w:rPr>
-        <w:tab/>
-      </w:r>
-      <w:r>
-        <w:rPr>
-          <w:rFonts w:cs="Consolas"/>
-          <w:lang w:eastAsia="zh-CN"/>
-        </w:rPr>
-        <w:tab/>
-      </w:r>
-      <w:r>
-        <w:rPr>
-          <w:rFonts w:cs="Consolas"/>
-          <w:lang w:eastAsia="zh-CN"/>
-        </w:rPr>
-        <w:tab/>
-      </w:r>
-      <w:r>
-        <w:rPr>
-          <w:rFonts w:cs="Consolas"/>
-          <w:lang w:eastAsia="zh-CN"/>
-        </w:rPr>
-        <w:tab/>
-        <w:t>//line 3</w:t>
       </w:r>
     </w:p>
     <w:bookmarkEnd w:id="1"/>
     <w:p>
       <w:pPr>
         <w:pStyle w:val="quest2"/>
-      </w:pPr>
-      <w:r>
+        <w:rPr>
+          <w:highlight w:val="yellow"/>
+        </w:rPr>
+      </w:pPr>
+      <w:r>
+        <w:rPr>
+          <w:highlight w:val="yellow"/>
+        </w:rPr>
         <w:t xml:space="preserve">Explain what would be the advantages </w:t>
       </w:r>
       <w:r>
+        <w:rPr>
+          <w:highlight w:val="yellow"/>
+        </w:rPr>
         <w:t xml:space="preserve">and problems </w:t>
       </w:r>
       <w:r>
+        <w:rPr>
+          <w:highlight w:val="yellow"/>
+        </w:rPr>
         <w:t xml:space="preserve">(if any) </w:t>
       </w:r>
       <w:r>
+        <w:rPr>
+          <w:highlight w:val="yellow"/>
+        </w:rPr>
         <w:t xml:space="preserve">with </w:t>
       </w:r>
       <w:r>
+        <w:rPr>
+          <w:highlight w:val="yellow"/>
+        </w:rPr>
         <w:t>redefining the</w:t>
       </w:r>
       <w:r>
+        <w:rPr>
+          <w:highlight w:val="yellow"/>
+        </w:rPr>
         <w:t xml:space="preserve"> </w:t>
       </w:r>
       <w:r>
@@ -2747,6 +2978,7 @@
           <w:rStyle w:val="CChar1"/>
           <w:rFonts w:cs="Consolas"/>
           <w:sz w:val="20"/>
+          <w:highlight w:val="yellow"/>
         </w:rPr>
         <w:t>Snake</w:t>
       </w:r>
@@ -2755,6 +2987,7 @@
           <w:rStyle w:val="CChar1"/>
           <w:rFonts w:cs="Consolas"/>
           <w:sz w:val="20"/>
+          <w:highlight w:val="yellow"/>
         </w:rPr>
         <w:t>::</w:t>
       </w:r>
@@ -2763,6 +2996,7 @@
           <w:rStyle w:val="CChar1"/>
           <w:rFonts w:cs="Consolas"/>
           <w:sz w:val="20"/>
+          <w:highlight w:val="yellow"/>
         </w:rPr>
         <w:t>Snake</w:t>
       </w:r>
@@ -2771,252 +3005,314 @@
           <w:rStyle w:val="CChar1"/>
           <w:rFonts w:cs="Consolas"/>
           <w:sz w:val="20"/>
+          <w:highlight w:val="yellow"/>
         </w:rPr>
         <w:t>()</w:t>
       </w:r>
       <w:r>
         <w:rPr>
           <w:rFonts w:eastAsia="SimSun"/>
+          <w:highlight w:val="yellow"/>
         </w:rPr>
         <w:t xml:space="preserve"> </w:t>
       </w:r>
       <w:r>
+        <w:rPr>
+          <w:highlight w:val="yellow"/>
+        </w:rPr>
         <w:t xml:space="preserve">constructor </w:t>
       </w:r>
       <w:r>
+        <w:rPr>
+          <w:highlight w:val="yellow"/>
+        </w:rPr>
         <w:t>as:</w:t>
       </w:r>
     </w:p>
     <w:p>
       <w:pPr>
         <w:pStyle w:val="C"/>
+        <w:rPr>
+          <w:rFonts w:cs="Consolas"/>
+          <w:highlight w:val="yellow"/>
+          <w:lang w:eastAsia="zh-CN"/>
+        </w:rPr>
+      </w:pPr>
+      <w:r>
+        <w:rPr>
+          <w:highlight w:val="yellow"/>
+        </w:rPr>
+        <w:t>Snake::Snake</w:t>
+      </w:r>
+      <w:r>
+        <w:rPr>
+          <w:rFonts w:cs="Consolas"/>
+          <w:highlight w:val="yellow"/>
+          <w:lang w:eastAsia="zh-CN"/>
+        </w:rPr>
+        <w:t xml:space="preserve">() </w:t>
+      </w:r>
+    </w:p>
+    <w:p>
+      <w:pPr>
+        <w:pStyle w:val="C"/>
+        <w:rPr>
+          <w:rFonts w:cs="Consolas"/>
+          <w:highlight w:val="yellow"/>
+          <w:lang w:eastAsia="zh-CN"/>
+        </w:rPr>
+      </w:pPr>
+      <w:r>
+        <w:rPr>
+          <w:rFonts w:cs="Consolas"/>
+          <w:highlight w:val="yellow"/>
+          <w:lang w:eastAsia="zh-CN"/>
+        </w:rPr>
+        <w:t>: rng_(),</w:t>
+      </w:r>
+    </w:p>
+    <w:p>
+      <w:pPr>
+        <w:pStyle w:val="C"/>
+        <w:rPr>
+          <w:rFonts w:cs="Consolas"/>
+          <w:b w:val="0"/>
+          <w:highlight w:val="yellow"/>
+          <w:lang w:eastAsia="zh-CN"/>
+        </w:rPr>
+      </w:pPr>
+      <w:r>
+        <w:rPr>
+          <w:rFonts w:cs="Consolas"/>
+          <w:highlight w:val="yellow"/>
+          <w:lang w:eastAsia="zh-CN"/>
+        </w:rPr>
+        <w:t xml:space="preserve">  </w:t>
+      </w:r>
+      <w:r>
+        <w:rPr>
+          <w:rFonts w:cs="Consolas"/>
+          <w:b w:val="0"/>
+          <w:highlight w:val="yellow"/>
+          <w:lang w:eastAsia="zh-CN"/>
+        </w:rPr>
+        <w:t>symbol_(SNAKEHEAD),</w:t>
+      </w:r>
+    </w:p>
+    <w:p>
+      <w:pPr>
+        <w:pStyle w:val="C"/>
+        <w:rPr>
+          <w:rFonts w:cs="Consolas"/>
+          <w:highlight w:val="yellow"/>
+          <w:lang w:eastAsia="zh-CN"/>
+        </w:rPr>
+      </w:pPr>
+      <w:r>
+        <w:rPr>
+          <w:rFonts w:cs="Consolas"/>
+          <w:highlight w:val="yellow"/>
+          <w:lang w:eastAsia="zh-CN"/>
+        </w:rPr>
+        <w:t xml:space="preserve">  x_</w:t>
+      </w:r>
+      <w:r>
+        <w:rPr>
+          <w:rFonts w:cs="Consolas"/>
+          <w:highlight w:val="yellow"/>
+          <w:lang w:eastAsia="zh-CN"/>
+        </w:rPr>
+        <w:t>(</w:t>
+      </w:r>
+      <w:r>
+        <w:rPr>
+          <w:rFonts w:cs="Consolas"/>
+          <w:highlight w:val="yellow"/>
+          <w:lang w:eastAsia="zh-CN"/>
+        </w:rPr>
+        <w:t>rng_.</w:t>
+      </w:r>
+      <w:r>
+        <w:rPr>
+          <w:rFonts w:cs="Consolas"/>
+          <w:highlight w:val="yellow"/>
+          <w:lang w:eastAsia="zh-CN"/>
+        </w:rPr>
+        <w:t>get_random_value</w:t>
+      </w:r>
+      <w:r>
+        <w:rPr>
+          <w:rFonts w:cs="Consolas"/>
+          <w:highlight w:val="yellow"/>
+          <w:lang w:eastAsia="zh-CN"/>
+        </w:rPr>
+        <w:t>(</w:t>
+      </w:r>
+      <w:r>
+        <w:rPr>
+          <w:rFonts w:cs="Consolas"/>
+          <w:highlight w:val="yellow"/>
+          <w:lang w:eastAsia="zh-CN"/>
+        </w:rPr>
+        <w:t xml:space="preserve">SIZE)), </w:t>
+      </w:r>
+    </w:p>
+    <w:p>
+      <w:pPr>
+        <w:pStyle w:val="C"/>
+        <w:rPr>
+          <w:rFonts w:cs="Consolas"/>
+          <w:highlight w:val="yellow"/>
+          <w:lang w:eastAsia="zh-CN"/>
+        </w:rPr>
+      </w:pPr>
+      <w:r>
+        <w:rPr>
+          <w:rFonts w:cs="Consolas"/>
+          <w:highlight w:val="yellow"/>
+          <w:lang w:eastAsia="zh-CN"/>
+        </w:rPr>
+        <w:t xml:space="preserve">  y_</w:t>
+      </w:r>
+      <w:r>
+        <w:rPr>
+          <w:rFonts w:cs="Consolas"/>
+          <w:highlight w:val="yellow"/>
+          <w:lang w:eastAsia="zh-CN"/>
+        </w:rPr>
+        <w:t>(</w:t>
+      </w:r>
+      <w:r>
+        <w:rPr>
+          <w:rFonts w:cs="Consolas"/>
+          <w:highlight w:val="yellow"/>
+          <w:lang w:eastAsia="zh-CN"/>
+        </w:rPr>
+        <w:t>rng_.</w:t>
+      </w:r>
+      <w:r>
+        <w:rPr>
+          <w:rFonts w:cs="Consolas"/>
+          <w:highlight w:val="yellow"/>
+          <w:lang w:eastAsia="zh-CN"/>
+        </w:rPr>
+        <w:t>get_random_value</w:t>
+      </w:r>
+      <w:r>
+        <w:rPr>
+          <w:rFonts w:cs="Consolas"/>
+          <w:highlight w:val="yellow"/>
+          <w:lang w:eastAsia="zh-CN"/>
+        </w:rPr>
+        <w:t>(</w:t>
+      </w:r>
+      <w:r>
+        <w:rPr>
+          <w:rFonts w:cs="Consolas"/>
+          <w:highlight w:val="yellow"/>
+          <w:lang w:eastAsia="zh-CN"/>
+        </w:rPr>
+        <w:t xml:space="preserve">SIZE)), </w:t>
+      </w:r>
+    </w:p>
+    <w:p>
+      <w:pPr>
+        <w:pStyle w:val="C"/>
+        <w:rPr>
+          <w:rFonts w:cs="Consolas"/>
+          <w:b w:val="0"/>
+          <w:highlight w:val="yellow"/>
+          <w:lang w:eastAsia="zh-CN"/>
+        </w:rPr>
+      </w:pPr>
+      <w:r>
+        <w:rPr>
+          <w:rFonts w:cs="Consolas"/>
+          <w:highlight w:val="yellow"/>
+          <w:lang w:eastAsia="zh-CN"/>
+        </w:rPr>
+        <w:t xml:space="preserve">  </w:t>
+      </w:r>
+      <w:r>
+        <w:rPr>
+          <w:rFonts w:cs="Consolas"/>
+          <w:b w:val="0"/>
+          <w:highlight w:val="yellow"/>
+          <w:lang w:eastAsia="zh-CN"/>
+        </w:rPr>
+        <w:t>p_mouse_</w:t>
+      </w:r>
+      <w:r>
+        <w:rPr>
+          <w:rFonts w:cs="Consolas"/>
+          <w:b w:val="0"/>
+          <w:highlight w:val="yellow"/>
+          <w:lang w:eastAsia="zh-CN"/>
+        </w:rPr>
+        <w:t>(</w:t>
+      </w:r>
+      <w:r>
+        <w:rPr>
+          <w:rFonts w:cs="Consolas"/>
+          <w:b w:val="0"/>
+          <w:highlight w:val="yellow"/>
+          <w:lang w:eastAsia="zh-CN"/>
+        </w:rPr>
+        <w:t>nullptr)</w:t>
+      </w:r>
+    </w:p>
+    <w:p>
+      <w:pPr>
+        <w:pStyle w:val="C"/>
+        <w:tabs>
+          <w:tab w:val="clear" w:pos="1800"/>
+          <w:tab w:val="clear" w:pos="2160"/>
+          <w:tab w:val="left" w:pos="2611"/>
+        </w:tabs>
         <w:rPr>
           <w:rFonts w:cs="Consolas"/>
           <w:lang w:eastAsia="zh-CN"/>
         </w:rPr>
       </w:pPr>
       <w:r>
-        <w:t>Snake::Snake</w:t>
+        <w:rPr>
+          <w:rFonts w:cs="Consolas"/>
+          <w:highlight w:val="yellow"/>
+          <w:lang w:eastAsia="zh-CN"/>
+        </w:rPr>
+        <w:t>{}</w:t>
       </w:r>
       <w:r>
         <w:rPr>
           <w:rFonts w:cs="Consolas"/>
           <w:lang w:eastAsia="zh-CN"/>
         </w:rPr>
-        <w:t xml:space="preserve">() </w:t>
-      </w:r>
-    </w:p>
-    <w:p>
-      <w:pPr>
-        <w:pStyle w:val="C"/>
-        <w:rPr>
-          <w:rFonts w:cs="Consolas"/>
-          <w:lang w:eastAsia="zh-CN"/>
-        </w:rPr>
-      </w:pPr>
-      <w:r>
-        <w:rPr>
-          <w:rFonts w:cs="Consolas"/>
-          <w:lang w:eastAsia="zh-CN"/>
-        </w:rPr>
-        <w:t>: rng_(),</w:t>
-      </w:r>
-    </w:p>
-    <w:p>
-      <w:pPr>
-        <w:pStyle w:val="C"/>
-        <w:rPr>
-          <w:rFonts w:cs="Consolas"/>
-          <w:b w:val="0"/>
-          <w:lang w:eastAsia="zh-CN"/>
-        </w:rPr>
-      </w:pPr>
-      <w:r>
-        <w:rPr>
-          <w:rFonts w:cs="Consolas"/>
-          <w:lang w:eastAsia="zh-CN"/>
-        </w:rPr>
-        <w:t xml:space="preserve">  </w:t>
-      </w:r>
-      <w:r>
-        <w:rPr>
-          <w:rFonts w:cs="Consolas"/>
-          <w:b w:val="0"/>
-          <w:lang w:eastAsia="zh-CN"/>
-        </w:rPr>
-        <w:t>symbol_(SNAKEHEAD),</w:t>
-      </w:r>
-    </w:p>
-    <w:p>
-      <w:pPr>
-        <w:pStyle w:val="C"/>
-        <w:rPr>
-          <w:rFonts w:cs="Consolas"/>
-          <w:lang w:eastAsia="zh-CN"/>
-        </w:rPr>
-      </w:pPr>
-      <w:r>
-        <w:rPr>
-          <w:rFonts w:cs="Consolas"/>
-          <w:lang w:eastAsia="zh-CN"/>
-        </w:rPr>
-        <w:t xml:space="preserve">  x_</w:t>
-      </w:r>
-      <w:r>
-        <w:rPr>
-          <w:rFonts w:cs="Consolas"/>
-          <w:lang w:eastAsia="zh-CN"/>
-        </w:rPr>
-        <w:t>(</w:t>
-      </w:r>
-      <w:r>
-        <w:rPr>
-          <w:rFonts w:cs="Consolas"/>
-          <w:lang w:eastAsia="zh-CN"/>
-        </w:rPr>
-        <w:t>rng_.</w:t>
-      </w:r>
-      <w:r>
-        <w:rPr>
-          <w:rFonts w:cs="Consolas"/>
-          <w:lang w:eastAsia="zh-CN"/>
-        </w:rPr>
-        <w:t>get_random_value</w:t>
-      </w:r>
-      <w:r>
-        <w:rPr>
-          <w:rFonts w:cs="Consolas"/>
-          <w:lang w:eastAsia="zh-CN"/>
-        </w:rPr>
-        <w:t>(</w:t>
-      </w:r>
-      <w:r>
-        <w:rPr>
-          <w:rFonts w:cs="Consolas"/>
-          <w:lang w:eastAsia="zh-CN"/>
-        </w:rPr>
-        <w:t xml:space="preserve">SIZE)), </w:t>
-      </w:r>
-    </w:p>
-    <w:p>
-      <w:pPr>
-        <w:pStyle w:val="C"/>
-        <w:rPr>
-          <w:rFonts w:cs="Consolas"/>
-          <w:lang w:eastAsia="zh-CN"/>
-        </w:rPr>
-      </w:pPr>
-      <w:r>
-        <w:rPr>
-          <w:rFonts w:cs="Consolas"/>
-          <w:lang w:eastAsia="zh-CN"/>
-        </w:rPr>
-        <w:t xml:space="preserve">  y_</w:t>
-      </w:r>
-      <w:r>
-        <w:rPr>
-          <w:rFonts w:cs="Consolas"/>
-          <w:lang w:eastAsia="zh-CN"/>
-        </w:rPr>
-        <w:t>(</w:t>
-      </w:r>
-      <w:r>
-        <w:rPr>
-          <w:rFonts w:cs="Consolas"/>
-          <w:lang w:eastAsia="zh-CN"/>
-        </w:rPr>
-        <w:t>rng_.</w:t>
-      </w:r>
-      <w:r>
-        <w:rPr>
-          <w:rFonts w:cs="Consolas"/>
-          <w:lang w:eastAsia="zh-CN"/>
-        </w:rPr>
-        <w:t>get_random_value</w:t>
-      </w:r>
-      <w:r>
-        <w:rPr>
-          <w:rFonts w:cs="Consolas"/>
-          <w:lang w:eastAsia="zh-CN"/>
-        </w:rPr>
-        <w:t>(</w:t>
-      </w:r>
-      <w:r>
-        <w:rPr>
-          <w:rFonts w:cs="Consolas"/>
-          <w:lang w:eastAsia="zh-CN"/>
-        </w:rPr>
-        <w:t xml:space="preserve">SIZE)), </w:t>
-      </w:r>
-    </w:p>
-    <w:p>
-      <w:pPr>
-        <w:pStyle w:val="C"/>
-        <w:rPr>
-          <w:rFonts w:cs="Consolas"/>
-          <w:b w:val="0"/>
-          <w:lang w:eastAsia="zh-CN"/>
-        </w:rPr>
-      </w:pPr>
-      <w:r>
-        <w:rPr>
-          <w:rFonts w:cs="Consolas"/>
-          <w:lang w:eastAsia="zh-CN"/>
-        </w:rPr>
-        <w:t xml:space="preserve">  </w:t>
-      </w:r>
-      <w:r>
-        <w:rPr>
-          <w:rFonts w:cs="Consolas"/>
-          <w:b w:val="0"/>
-          <w:lang w:eastAsia="zh-CN"/>
-        </w:rPr>
-        <w:t>p_mouse_</w:t>
-      </w:r>
-      <w:r>
-        <w:rPr>
-          <w:rFonts w:cs="Consolas"/>
-          <w:b w:val="0"/>
-          <w:lang w:eastAsia="zh-CN"/>
-        </w:rPr>
-        <w:t>(</w:t>
-      </w:r>
-      <w:r>
-        <w:rPr>
-          <w:rFonts w:cs="Consolas"/>
-          <w:b w:val="0"/>
-          <w:lang w:eastAsia="zh-CN"/>
-        </w:rPr>
-        <w:t>nullptr)</w:t>
-      </w:r>
-    </w:p>
-    <w:p>
-      <w:pPr>
-        <w:pStyle w:val="C"/>
-        <w:rPr>
-          <w:rFonts w:cs="Consolas"/>
-          <w:lang w:eastAsia="zh-CN"/>
-        </w:rPr>
-      </w:pPr>
-      <w:r>
-        <w:rPr>
-          <w:rFonts w:cs="Consolas"/>
-          <w:lang w:eastAsia="zh-CN"/>
-        </w:rPr>
-        <w:t>{}</w:t>
+        <w:tab/>
       </w:r>
     </w:p>
     <w:p>
       <w:pPr>
         <w:pStyle w:val="quest2"/>
-      </w:pPr>
-      <w:r>
+        <w:rPr>
+          <w:highlight w:val="yellow"/>
+        </w:rPr>
+      </w:pPr>
+      <w:r>
+        <w:rPr>
+          <w:highlight w:val="yellow"/>
+        </w:rPr>
         <w:t xml:space="preserve">Indicate which of the </w:t>
       </w:r>
       <w:r>
+        <w:rPr>
+          <w:highlight w:val="yellow"/>
+        </w:rPr>
         <w:t>following definitions of the</w:t>
       </w:r>
       <w:r>
+        <w:rPr>
+          <w:highlight w:val="yellow"/>
+        </w:rPr>
         <w:t xml:space="preserve"> C++</w:t>
       </w:r>
       <w:r>
@@ -3024,6 +3320,7 @@
           <w:rStyle w:val="CChar1"/>
           <w:rFonts w:cs="Consolas"/>
           <w:sz w:val="20"/>
+          <w:highlight w:val="yellow"/>
         </w:rPr>
         <w:t xml:space="preserve"> </w:t>
       </w:r>
@@ -3032,6 +3329,7 @@
           <w:rStyle w:val="CChar1"/>
           <w:rFonts w:cs="Consolas"/>
           <w:sz w:val="20"/>
+          <w:highlight w:val="yellow"/>
         </w:rPr>
         <w:t>Mouse::</w:t>
       </w:r>
@@ -3040,42 +3338,76 @@
           <w:rStyle w:val="CChar1"/>
           <w:rFonts w:cs="Consolas"/>
           <w:sz w:val="20"/>
+          <w:highlight w:val="yellow"/>
         </w:rPr>
         <w:t>has_reached_a_hole</w:t>
       </w:r>
       <w:r>
+        <w:rPr>
+          <w:highlight w:val="yellow"/>
+        </w:rPr>
         <w:t xml:space="preserve"> </w:t>
       </w:r>
       <w:r>
+        <w:rPr>
+          <w:highlight w:val="yellow"/>
+        </w:rPr>
         <w:t>function</w:t>
       </w:r>
       <w:r>
+        <w:rPr>
+          <w:highlight w:val="yellow"/>
+        </w:rPr>
         <w:t xml:space="preserve"> is the most desirable one and explain why</w:t>
       </w:r>
       <w:r>
+        <w:rPr>
+          <w:highlight w:val="yellow"/>
+        </w:rPr>
         <w:t>, indicating changes (if any) needed to make it work</w:t>
       </w:r>
       <w:r>
+        <w:rPr>
+          <w:highlight w:val="yellow"/>
+        </w:rPr>
         <w:t>:</w:t>
       </w:r>
     </w:p>
     <w:p>
       <w:pPr>
         <w:pStyle w:val="C"/>
-      </w:pPr>
-      <w:r>
+        <w:rPr>
+          <w:highlight w:val="yellow"/>
+        </w:rPr>
+      </w:pPr>
+      <w:r>
+        <w:rPr>
+          <w:highlight w:val="yellow"/>
+        </w:rPr>
         <w:t>bool Mouse::</w:t>
       </w:r>
       <w:r>
+        <w:rPr>
+          <w:highlight w:val="yellow"/>
+        </w:rPr>
         <w:t>has_reached_a_hole</w:t>
       </w:r>
       <w:r>
+        <w:rPr>
+          <w:highlight w:val="yellow"/>
+        </w:rPr>
         <w:t>(Underground ug) const {//...}</w:t>
       </w:r>
       <w:r>
+        <w:rPr>
+          <w:highlight w:val="yellow"/>
+        </w:rPr>
         <w:tab/>
       </w:r>
       <w:r>
+        <w:rPr>
+          <w:highlight w:val="yellow"/>
+        </w:rPr>
         <w:tab/>
         <w:t>//#1</w:t>
       </w:r>
@@ -3083,20 +3415,38 @@
     <w:p>
       <w:pPr>
         <w:pStyle w:val="C"/>
-      </w:pPr>
-      <w:r>
+        <w:rPr>
+          <w:highlight w:val="yellow"/>
+        </w:rPr>
+      </w:pPr>
+      <w:r>
+        <w:rPr>
+          <w:highlight w:val="yellow"/>
+        </w:rPr>
         <w:t>bool Mouse::</w:t>
       </w:r>
       <w:r>
+        <w:rPr>
+          <w:highlight w:val="yellow"/>
+        </w:rPr>
         <w:t>has_reached_a_hole</w:t>
       </w:r>
       <w:r>
+        <w:rPr>
+          <w:highlight w:val="yellow"/>
+        </w:rPr>
         <w:t>(Underground&amp; ug) const {//...}</w:t>
       </w:r>
       <w:r>
+        <w:rPr>
+          <w:highlight w:val="yellow"/>
+        </w:rPr>
         <w:tab/>
       </w:r>
       <w:r>
+        <w:rPr>
+          <w:highlight w:val="yellow"/>
+        </w:rPr>
         <w:tab/>
         <w:t>//#2</w:t>
       </w:r>
@@ -3104,17 +3454,32 @@
     <w:p>
       <w:pPr>
         <w:pStyle w:val="C"/>
-      </w:pPr>
-      <w:r>
+        <w:rPr>
+          <w:highlight w:val="yellow"/>
+        </w:rPr>
+      </w:pPr>
+      <w:r>
+        <w:rPr>
+          <w:highlight w:val="yellow"/>
+        </w:rPr>
         <w:t>bool Mouse::</w:t>
       </w:r>
       <w:r>
+        <w:rPr>
+          <w:highlight w:val="yellow"/>
+        </w:rPr>
         <w:t>has_reached_a_hole</w:t>
       </w:r>
       <w:r>
+        <w:rPr>
+          <w:highlight w:val="yellow"/>
+        </w:rPr>
         <w:t>(const Underground&amp; ug) const {//...}</w:t>
       </w:r>
       <w:r>
+        <w:rPr>
+          <w:highlight w:val="yellow"/>
+        </w:rPr>
         <w:tab/>
         <w:t>//#3</w:t>
       </w:r>
@@ -3124,18 +3489,33 @@
         <w:pStyle w:val="C"/>
       </w:pPr>
       <w:r>
+        <w:rPr>
+          <w:highlight w:val="yellow"/>
+        </w:rPr>
         <w:t>bool Mouse::</w:t>
       </w:r>
       <w:r>
+        <w:rPr>
+          <w:highlight w:val="yellow"/>
+        </w:rPr>
         <w:t>has_reached_a_hole</w:t>
       </w:r>
       <w:r>
+        <w:rPr>
+          <w:highlight w:val="yellow"/>
+        </w:rPr>
         <w:t>(const Underground&amp; ug) {//...}</w:t>
       </w:r>
       <w:r>
+        <w:rPr>
+          <w:highlight w:val="yellow"/>
+        </w:rPr>
         <w:tab/>
       </w:r>
       <w:r>
+        <w:rPr>
+          <w:highlight w:val="yellow"/>
+        </w:rPr>
         <w:tab/>
         <w:t>//#4</w:t>
       </w:r>
@@ -3143,11 +3523,20 @@
     <w:p>
       <w:pPr>
         <w:pStyle w:val="quest2"/>
-      </w:pPr>
-      <w:r>
+        <w:rPr>
+          <w:highlight w:val="yellow"/>
+        </w:rPr>
+      </w:pPr>
+      <w:r>
+        <w:rPr>
+          <w:highlight w:val="yellow"/>
+        </w:rPr>
         <w:t xml:space="preserve">Since the holes never change position </w:t>
       </w:r>
       <w:r>
+        <w:rPr>
+          <w:highlight w:val="yellow"/>
+        </w:rPr>
         <w:t xml:space="preserve">the three instances of the </w:t>
       </w:r>
       <w:r>
@@ -3155,10 +3544,14 @@
           <w:rStyle w:val="CChar1"/>
           <w:rFonts w:cs="Consolas"/>
           <w:sz w:val="20"/>
+          <w:highlight w:val="yellow"/>
         </w:rPr>
         <w:t>Hole</w:t>
       </w:r>
       <w:r>
+        <w:rPr>
+          <w:highlight w:val="yellow"/>
+        </w:rPr>
         <w:t xml:space="preserve"> class in the </w:t>
       </w:r>
       <w:r>
@@ -3166,16 +3559,26 @@
           <w:rStyle w:val="CChar1"/>
           <w:rFonts w:cs="Consolas"/>
           <w:sz w:val="20"/>
+          <w:highlight w:val="yellow"/>
         </w:rPr>
         <w:t>Underground</w:t>
       </w:r>
       <w:r>
+        <w:rPr>
+          <w:highlight w:val="yellow"/>
+        </w:rPr>
         <w:t xml:space="preserve"> </w:t>
       </w:r>
       <w:r>
+        <w:rPr>
+          <w:highlight w:val="yellow"/>
+        </w:rPr>
         <w:t xml:space="preserve">class </w:t>
       </w:r>
       <w:r>
+        <w:rPr>
+          <w:highlight w:val="yellow"/>
+        </w:rPr>
         <w:t xml:space="preserve">should be made constant. Explain what implications this would have on the definition of the </w:t>
       </w:r>
       <w:r>
@@ -3183,122 +3586,173 @@
           <w:rStyle w:val="CChar1"/>
           <w:rFonts w:cs="Consolas"/>
           <w:sz w:val="20"/>
+          <w:highlight w:val="yellow"/>
         </w:rPr>
         <w:t>Underground</w:t>
       </w:r>
       <w:r>
+        <w:rPr>
+          <w:highlight w:val="yellow"/>
+        </w:rPr>
         <w:t xml:space="preserve"> </w:t>
       </w:r>
       <w:r>
+        <w:rPr>
+          <w:highlight w:val="yellow"/>
+        </w:rPr>
         <w:t>class</w:t>
       </w:r>
       <w:r>
+        <w:rPr>
+          <w:highlight w:val="yellow"/>
+        </w:rPr>
         <w:t>’s constructor(s)</w:t>
       </w:r>
       <w:r>
+        <w:rPr>
+          <w:highlight w:val="yellow"/>
+        </w:rPr>
         <w:t>.</w:t>
       </w:r>
     </w:p>
     <w:p>
       <w:pPr>
         <w:pStyle w:val="quest1"/>
-      </w:pPr>
-      <w:r>
+        <w:rPr>
+          <w:highlight w:val="yellow"/>
+        </w:rPr>
+      </w:pPr>
+      <w:r>
+        <w:rPr>
+          <w:highlight w:val="yellow"/>
+        </w:rPr>
         <w:t xml:space="preserve">In the C++ skeleton </w:t>
       </w:r>
       <w:r>
+        <w:rPr>
+          <w:highlight w:val="yellow"/>
+        </w:rPr>
         <w:t>program,</w:t>
       </w:r>
       <w:r>
+        <w:rPr>
+          <w:highlight w:val="yellow"/>
+        </w:rPr>
         <w:t xml:space="preserve"> the </w:t>
       </w:r>
       <w:r>
         <w:rPr>
           <w:b/>
+          <w:highlight w:val="yellow"/>
         </w:rPr>
         <w:t>Game</w:t>
       </w:r>
       <w:r>
+        <w:rPr>
+          <w:highlight w:val="yellow"/>
+        </w:rPr>
         <w:t xml:space="preserve"> class has an operation called</w:t>
       </w:r>
       <w:r>
         <w:rPr>
           <w:b/>
+          <w:highlight w:val="yellow"/>
         </w:rPr>
         <w:t xml:space="preserve"> </w:t>
       </w:r>
       <w:r>
         <w:rPr>
           <w:b/>
+          <w:highlight w:val="yellow"/>
         </w:rPr>
         <w:t>apply_rules</w:t>
       </w:r>
       <w:r>
+        <w:rPr>
+          <w:highlight w:val="yellow"/>
+        </w:rPr>
         <w:t>.</w:t>
       </w:r>
       <w:r>
+        <w:rPr>
+          <w:highlight w:val="yellow"/>
+        </w:rPr>
         <w:br/>
       </w:r>
       <w:r>
         <w:rPr>
           <w:b/>
+          <w:highlight w:val="yellow"/>
         </w:rPr>
         <w:t>Draw the Sequence Diagram</w:t>
       </w:r>
       <w:r>
-        <w:t xml:space="preserve"> for </w:t>
-      </w:r>
-      <w:r>
-        <w:t>(part of) this</w:t>
-      </w:r>
-      <w:r>
-        <w:t xml:space="preserve"> operation. It should start with the </w:t>
-      </w:r>
-      <w:r>
-        <w:rPr>
-          <w:b/>
+        <w:rPr>
+          <w:highlight w:val="yellow"/>
+        </w:rPr>
+        <w:t xml:space="preserve"> for (part of) this operation. It should start with the </w:t>
+      </w:r>
+      <w:r>
+        <w:rPr>
+          <w:b/>
+          <w:highlight w:val="yellow"/>
         </w:rPr>
         <w:t>apply_rules</w:t>
       </w:r>
       <w:r>
+        <w:rPr>
+          <w:highlight w:val="yellow"/>
+        </w:rPr>
         <w:t xml:space="preserve"> message sent to the </w:t>
       </w:r>
       <w:r>
         <w:rPr>
           <w:b/>
+          <w:highlight w:val="yellow"/>
         </w:rPr>
         <w:t>game</w:t>
       </w:r>
       <w:r>
-        <w:t xml:space="preserve"> instance and represent </w:t>
-      </w:r>
-      <w:r>
-        <w:t xml:space="preserve">all </w:t>
-      </w:r>
-      <w:r>
-        <w:t xml:space="preserve">the interactions that take place in the system </w:t>
-      </w:r>
-      <w:r>
-        <w:rPr>
+        <w:rPr>
+          <w:highlight w:val="yellow"/>
+        </w:rPr>
+        <w:t xml:space="preserve"> instance and represent all the interactions that take place in the system </w:t>
+      </w:r>
+      <w:r>
+        <w:rPr>
+          <w:highlight w:val="yellow"/>
           <w:u w:val="single"/>
         </w:rPr>
         <w:t xml:space="preserve">when the </w:t>
       </w:r>
       <w:r>
         <w:rPr>
+          <w:highlight w:val="yellow"/>
           <w:u w:val="single"/>
         </w:rPr>
         <w:t>mouse escapes into hole #</w:t>
       </w:r>
       <w:r>
         <w:rPr>
+          <w:highlight w:val="yellow"/>
           <w:u w:val="single"/>
         </w:rPr>
         <w:t>1</w:t>
       </w:r>
       <w:r>
+        <w:rPr>
+          <w:highlight w:val="yellow"/>
+        </w:rPr>
         <w:t>.</w:t>
       </w:r>
+      <w:r>
+        <w:rPr>
+          <w:highlight w:val="yellow"/>
+        </w:rPr>
+        <w:t xml:space="preserve"> GET THIS CHECKED</w:t>
+      </w:r>
+      <w:bookmarkStart w:id="2" w:name="_GoBack"/>
+      <w:bookmarkEnd w:id="2"/>
     </w:p>
     <w:p>
       <w:pPr>
@@ -7094,12 +7548,7 @@
         <w:t>reappears out of another hole on the grid</w:t>
       </w:r>
       <w:r>
-        <w:t xml:space="preserve"> (i.e., the ‘exit’ hole is selected randomly, but cannot be th</w:t>
-      </w:r>
-      <w:bookmarkStart w:id="2" w:name="_GoBack"/>
-      <w:bookmarkEnd w:id="2"/>
-      <w:r>
-        <w:t>e same as the ‘entry’ hole)</w:t>
+        <w:t xml:space="preserve"> (i.e., the ‘exit’ hole is selected randomly, but cannot be the same as the ‘entry’ hole)</w:t>
       </w:r>
       <w:r>
         <w:t xml:space="preserve">. </w:t>
@@ -9177,6 +9626,7 @@
                 </w:txbxContent>
               </v:textbox>
             </v:rect>
+            <w10:wrap type="none"/>
             <w10:anchorlock/>
           </v:group>
         </w:pict>
@@ -9715,6 +10165,7 @@
                 </w:txbxContent>
               </v:textbox>
             </v:shape>
+            <w10:wrap type="none"/>
             <w10:anchorlock/>
           </v:group>
         </w:pict>
@@ -10276,6 +10727,7 @@
                 </w:txbxContent>
               </v:textbox>
             </v:shape>
+            <w10:wrap type="none"/>
             <w10:anchorlock/>
           </v:group>
         </w:pict>
@@ -11307,6 +11759,7 @@
                 </w:txbxContent>
               </v:textbox>
             </v:shape>
+            <w10:wrap type="none"/>
             <w10:anchorlock/>
           </v:group>
         </w:pict>
@@ -11587,6 +12040,7 @@
                 </w:txbxContent>
               </v:textbox>
             </v:shape>
+            <w10:wrap type="none"/>
             <w10:anchorlock/>
           </v:group>
         </w:pict>
@@ -11997,6 +12451,7 @@
                 </w:txbxContent>
               </v:textbox>
             </v:shape>
+            <w10:wrap type="none"/>
             <w10:anchorlock/>
           </v:group>
         </w:pict>
@@ -14907,12 +15362,12 @@
     </w:tbl>
     <w:p/>
     <w:sectPr>
-      <w:headerReference w:type="even" r:id="rId7"/>
-      <w:headerReference w:type="default" r:id="rId8"/>
-      <w:footerReference w:type="even" r:id="rId9"/>
-      <w:footerReference w:type="default" r:id="rId10"/>
-      <w:headerReference w:type="first" r:id="rId11"/>
-      <w:footerReference w:type="first" r:id="rId12"/>
+      <w:headerReference w:type="even" r:id="rId8"/>
+      <w:headerReference w:type="default" r:id="rId9"/>
+      <w:footerReference w:type="even" r:id="rId10"/>
+      <w:footerReference w:type="default" r:id="rId11"/>
+      <w:headerReference w:type="first" r:id="rId12"/>
+      <w:footerReference w:type="first" r:id="rId13"/>
       <w:pgSz w:w="11909" w:h="16834"/>
       <w:pgMar w:top="728" w:right="1109" w:bottom="993" w:left="1440" w:header="720" w:footer="720" w:gutter="0"/>
       <w:paperSrc w:first="1880" w:other="1880"/>
@@ -14924,7 +15379,7 @@
 </file>
 
 <file path=word/endnotes.xml><?xml version="1.0" encoding="utf-8"?>
-<w:endnotes xmlns:wpc="http://schemas.microsoft.com/office/word/2010/wordprocessingCanvas" xmlns:cx="http://schemas.microsoft.com/office/drawing/2014/chartex" xmlns:cx1="http://schemas.microsoft.com/office/drawing/2015/9/8/chartex" xmlns:cx2="http://schemas.microsoft.com/office/drawing/2015/10/21/chartex" xmlns:mc="http://schemas.openxmlformats.org/markup-compatibility/2006" xmlns:o="urn:schemas-microsoft-com:office:office" xmlns:r="http://schemas.openxmlformats.org/officeDocument/2006/relationships" xmlns:m="http://schemas.openxmlformats.org/officeDocument/2006/math" xmlns:v="urn:schemas-microsoft-com:vml" xmlns:wp14="http://schemas.microsoft.com/office/word/2010/wordprocessingDrawing" xmlns:wp="http://schemas.openxmlformats.org/drawingml/2006/wordprocessingDrawing" xmlns:w10="urn:schemas-microsoft-com:office:word" xmlns:w="http://schemas.openxmlformats.org/wordprocessingml/2006/main" xmlns:w14="http://schemas.microsoft.com/office/word/2010/wordml" xmlns:w15="http://schemas.microsoft.com/office/word/2012/wordml" xmlns:w16se="http://schemas.microsoft.com/office/word/2015/wordml/symex" xmlns:wpg="http://schemas.microsoft.com/office/word/2010/wordprocessingGroup" xmlns:wpi="http://schemas.microsoft.com/office/word/2010/wordprocessingInk" xmlns:wne="http://schemas.microsoft.com/office/word/2006/wordml" xmlns:wps="http://schemas.microsoft.com/office/word/2010/wordprocessingShape" mc:Ignorable="w14 w15 w16se wp14">
+<w:endnotes xmlns:wpc="http://schemas.microsoft.com/office/word/2010/wordprocessingCanvas" xmlns:mc="http://schemas.openxmlformats.org/markup-compatibility/2006" xmlns:o="urn:schemas-microsoft-com:office:office" xmlns:r="http://schemas.openxmlformats.org/officeDocument/2006/relationships" xmlns:m="http://schemas.openxmlformats.org/officeDocument/2006/math" xmlns:v="urn:schemas-microsoft-com:vml" xmlns:wp14="http://schemas.microsoft.com/office/word/2010/wordprocessingDrawing" xmlns:wp="http://schemas.openxmlformats.org/drawingml/2006/wordprocessingDrawing" xmlns:w10="urn:schemas-microsoft-com:office:word" xmlns:w="http://schemas.openxmlformats.org/wordprocessingml/2006/main" xmlns:w14="http://schemas.microsoft.com/office/word/2010/wordml" xmlns:wpg="http://schemas.microsoft.com/office/word/2010/wordprocessingGroup" xmlns:wpi="http://schemas.microsoft.com/office/word/2010/wordprocessingInk" xmlns:wne="http://schemas.microsoft.com/office/word/2006/wordml" xmlns:wps="http://schemas.microsoft.com/office/word/2010/wordprocessingShape" mc:Ignorable="w14 wp14">
   <w:endnote w:type="separator" w:id="-1">
     <w:p>
       <w:r>
@@ -14943,7 +15398,7 @@
 </file>
 
 <file path=word/footer1.xml><?xml version="1.0" encoding="utf-8"?>
-<w:ftr xmlns:wpc="http://schemas.microsoft.com/office/word/2010/wordprocessingCanvas" xmlns:cx="http://schemas.microsoft.com/office/drawing/2014/chartex" xmlns:cx1="http://schemas.microsoft.com/office/drawing/2015/9/8/chartex" xmlns:cx2="http://schemas.microsoft.com/office/drawing/2015/10/21/chartex" xmlns:mc="http://schemas.openxmlformats.org/markup-compatibility/2006" xmlns:o="urn:schemas-microsoft-com:office:office" xmlns:r="http://schemas.openxmlformats.org/officeDocument/2006/relationships" xmlns:m="http://schemas.openxmlformats.org/officeDocument/2006/math" xmlns:v="urn:schemas-microsoft-com:vml" xmlns:wp14="http://schemas.microsoft.com/office/word/2010/wordprocessingDrawing" xmlns:wp="http://schemas.openxmlformats.org/drawingml/2006/wordprocessingDrawing" xmlns:w10="urn:schemas-microsoft-com:office:word" xmlns:w="http://schemas.openxmlformats.org/wordprocessingml/2006/main" xmlns:w14="http://schemas.microsoft.com/office/word/2010/wordml" xmlns:w15="http://schemas.microsoft.com/office/word/2012/wordml" xmlns:w16se="http://schemas.microsoft.com/office/word/2015/wordml/symex" xmlns:wpg="http://schemas.microsoft.com/office/word/2010/wordprocessingGroup" xmlns:wpi="http://schemas.microsoft.com/office/word/2010/wordprocessingInk" xmlns:wne="http://schemas.microsoft.com/office/word/2006/wordml" xmlns:wps="http://schemas.microsoft.com/office/word/2010/wordprocessingShape" mc:Ignorable="w14 w15 w16se wp14">
+<w:ftr xmlns:wpc="http://schemas.microsoft.com/office/word/2010/wordprocessingCanvas" xmlns:mc="http://schemas.openxmlformats.org/markup-compatibility/2006" xmlns:o="urn:schemas-microsoft-com:office:office" xmlns:r="http://schemas.openxmlformats.org/officeDocument/2006/relationships" xmlns:m="http://schemas.openxmlformats.org/officeDocument/2006/math" xmlns:v="urn:schemas-microsoft-com:vml" xmlns:wp14="http://schemas.microsoft.com/office/word/2010/wordprocessingDrawing" xmlns:wp="http://schemas.openxmlformats.org/drawingml/2006/wordprocessingDrawing" xmlns:w10="urn:schemas-microsoft-com:office:word" xmlns:w="http://schemas.openxmlformats.org/wordprocessingml/2006/main" xmlns:w14="http://schemas.microsoft.com/office/word/2010/wordml" xmlns:wpg="http://schemas.microsoft.com/office/word/2010/wordprocessingGroup" xmlns:wpi="http://schemas.microsoft.com/office/word/2010/wordprocessingInk" xmlns:wne="http://schemas.microsoft.com/office/word/2006/wordml" xmlns:wps="http://schemas.microsoft.com/office/word/2010/wordprocessingShape" mc:Ignorable="w14 wp14">
   <w:p>
     <w:pPr>
       <w:pStyle w:val="Footer"/>
@@ -14953,7 +15408,7 @@
 </file>
 
 <file path=word/footer2.xml><?xml version="1.0" encoding="utf-8"?>
-<w:ftr xmlns:wpc="http://schemas.microsoft.com/office/word/2010/wordprocessingCanvas" xmlns:cx="http://schemas.microsoft.com/office/drawing/2014/chartex" xmlns:cx1="http://schemas.microsoft.com/office/drawing/2015/9/8/chartex" xmlns:cx2="http://schemas.microsoft.com/office/drawing/2015/10/21/chartex" xmlns:mc="http://schemas.openxmlformats.org/markup-compatibility/2006" xmlns:o="urn:schemas-microsoft-com:office:office" xmlns:r="http://schemas.openxmlformats.org/officeDocument/2006/relationships" xmlns:m="http://schemas.openxmlformats.org/officeDocument/2006/math" xmlns:v="urn:schemas-microsoft-com:vml" xmlns:wp14="http://schemas.microsoft.com/office/word/2010/wordprocessingDrawing" xmlns:wp="http://schemas.openxmlformats.org/drawingml/2006/wordprocessingDrawing" xmlns:w10="urn:schemas-microsoft-com:office:word" xmlns:w="http://schemas.openxmlformats.org/wordprocessingml/2006/main" xmlns:w14="http://schemas.microsoft.com/office/word/2010/wordml" xmlns:w15="http://schemas.microsoft.com/office/word/2012/wordml" xmlns:w16se="http://schemas.microsoft.com/office/word/2015/wordml/symex" xmlns:wpg="http://schemas.microsoft.com/office/word/2010/wordprocessingGroup" xmlns:wpi="http://schemas.microsoft.com/office/word/2010/wordprocessingInk" xmlns:wne="http://schemas.microsoft.com/office/word/2006/wordml" xmlns:wps="http://schemas.microsoft.com/office/word/2010/wordprocessingShape" mc:Ignorable="w14 w15 w16se wp14">
+<w:ftr xmlns:wpc="http://schemas.microsoft.com/office/word/2010/wordprocessingCanvas" xmlns:mc="http://schemas.openxmlformats.org/markup-compatibility/2006" xmlns:o="urn:schemas-microsoft-com:office:office" xmlns:r="http://schemas.openxmlformats.org/officeDocument/2006/relationships" xmlns:m="http://schemas.openxmlformats.org/officeDocument/2006/math" xmlns:v="urn:schemas-microsoft-com:vml" xmlns:wp14="http://schemas.microsoft.com/office/word/2010/wordprocessingDrawing" xmlns:wp="http://schemas.openxmlformats.org/drawingml/2006/wordprocessingDrawing" xmlns:w10="urn:schemas-microsoft-com:office:word" xmlns:w="http://schemas.openxmlformats.org/wordprocessingml/2006/main" xmlns:w14="http://schemas.microsoft.com/office/word/2010/wordml" xmlns:wpg="http://schemas.microsoft.com/office/word/2010/wordprocessingGroup" xmlns:wpi="http://schemas.microsoft.com/office/word/2010/wordprocessingInk" xmlns:wne="http://schemas.microsoft.com/office/word/2006/wordml" xmlns:wps="http://schemas.microsoft.com/office/word/2010/wordprocessingShape" mc:Ignorable="w14 wp14">
   <w:p>
     <w:pPr>
       <w:pStyle w:val="Footer"/>
@@ -15009,7 +15464,7 @@
         <w:sz w:val="18"/>
         <w:szCs w:val="18"/>
       </w:rPr>
-      <w:t>29-Nov-17</w:t>
+      <w:t>2-Dec-17</w:t>
     </w:r>
     <w:r>
       <w:rPr>
@@ -15081,7 +15536,7 @@
         <w:sz w:val="18"/>
         <w:szCs w:val="18"/>
       </w:rPr>
-      <w:t>9</w:t>
+      <w:t>4</w:t>
     </w:r>
     <w:r>
       <w:rPr>
@@ -15159,7 +15614,7 @@
 </file>
 
 <file path=word/footer3.xml><?xml version="1.0" encoding="utf-8"?>
-<w:ftr xmlns:wpc="http://schemas.microsoft.com/office/word/2010/wordprocessingCanvas" xmlns:cx="http://schemas.microsoft.com/office/drawing/2014/chartex" xmlns:cx1="http://schemas.microsoft.com/office/drawing/2015/9/8/chartex" xmlns:cx2="http://schemas.microsoft.com/office/drawing/2015/10/21/chartex" xmlns:mc="http://schemas.openxmlformats.org/markup-compatibility/2006" xmlns:o="urn:schemas-microsoft-com:office:office" xmlns:r="http://schemas.openxmlformats.org/officeDocument/2006/relationships" xmlns:m="http://schemas.openxmlformats.org/officeDocument/2006/math" xmlns:v="urn:schemas-microsoft-com:vml" xmlns:wp14="http://schemas.microsoft.com/office/word/2010/wordprocessingDrawing" xmlns:wp="http://schemas.openxmlformats.org/drawingml/2006/wordprocessingDrawing" xmlns:w10="urn:schemas-microsoft-com:office:word" xmlns:w="http://schemas.openxmlformats.org/wordprocessingml/2006/main" xmlns:w14="http://schemas.microsoft.com/office/word/2010/wordml" xmlns:w15="http://schemas.microsoft.com/office/word/2012/wordml" xmlns:w16se="http://schemas.microsoft.com/office/word/2015/wordml/symex" xmlns:wpg="http://schemas.microsoft.com/office/word/2010/wordprocessingGroup" xmlns:wpi="http://schemas.microsoft.com/office/word/2010/wordprocessingInk" xmlns:wne="http://schemas.microsoft.com/office/word/2006/wordml" xmlns:wps="http://schemas.microsoft.com/office/word/2010/wordprocessingShape" mc:Ignorable="w14 w15 w16se wp14">
+<w:ftr xmlns:wpc="http://schemas.microsoft.com/office/word/2010/wordprocessingCanvas" xmlns:mc="http://schemas.openxmlformats.org/markup-compatibility/2006" xmlns:o="urn:schemas-microsoft-com:office:office" xmlns:r="http://schemas.openxmlformats.org/officeDocument/2006/relationships" xmlns:m="http://schemas.openxmlformats.org/officeDocument/2006/math" xmlns:v="urn:schemas-microsoft-com:vml" xmlns:wp14="http://schemas.microsoft.com/office/word/2010/wordprocessingDrawing" xmlns:wp="http://schemas.openxmlformats.org/drawingml/2006/wordprocessingDrawing" xmlns:w10="urn:schemas-microsoft-com:office:word" xmlns:w="http://schemas.openxmlformats.org/wordprocessingml/2006/main" xmlns:w14="http://schemas.microsoft.com/office/word/2010/wordml" xmlns:wpg="http://schemas.microsoft.com/office/word/2010/wordprocessingGroup" xmlns:wpi="http://schemas.microsoft.com/office/word/2010/wordprocessingInk" xmlns:wne="http://schemas.microsoft.com/office/word/2006/wordml" xmlns:wps="http://schemas.microsoft.com/office/word/2010/wordprocessingShape" mc:Ignorable="w14 wp14">
   <w:p>
     <w:pPr>
       <w:pStyle w:val="Footer"/>
@@ -15169,7 +15624,7 @@
 </file>
 
 <file path=word/footnotes.xml><?xml version="1.0" encoding="utf-8"?>
-<w:footnotes xmlns:wpc="http://schemas.microsoft.com/office/word/2010/wordprocessingCanvas" xmlns:cx="http://schemas.microsoft.com/office/drawing/2014/chartex" xmlns:cx1="http://schemas.microsoft.com/office/drawing/2015/9/8/chartex" xmlns:cx2="http://schemas.microsoft.com/office/drawing/2015/10/21/chartex" xmlns:mc="http://schemas.openxmlformats.org/markup-compatibility/2006" xmlns:o="urn:schemas-microsoft-com:office:office" xmlns:r="http://schemas.openxmlformats.org/officeDocument/2006/relationships" xmlns:m="http://schemas.openxmlformats.org/officeDocument/2006/math" xmlns:v="urn:schemas-microsoft-com:vml" xmlns:wp14="http://schemas.microsoft.com/office/word/2010/wordprocessingDrawing" xmlns:wp="http://schemas.openxmlformats.org/drawingml/2006/wordprocessingDrawing" xmlns:w10="urn:schemas-microsoft-com:office:word" xmlns:w="http://schemas.openxmlformats.org/wordprocessingml/2006/main" xmlns:w14="http://schemas.microsoft.com/office/word/2010/wordml" xmlns:w15="http://schemas.microsoft.com/office/word/2012/wordml" xmlns:w16se="http://schemas.microsoft.com/office/word/2015/wordml/symex" xmlns:wpg="http://schemas.microsoft.com/office/word/2010/wordprocessingGroup" xmlns:wpi="http://schemas.microsoft.com/office/word/2010/wordprocessingInk" xmlns:wne="http://schemas.microsoft.com/office/word/2006/wordml" xmlns:wps="http://schemas.microsoft.com/office/word/2010/wordprocessingShape" mc:Ignorable="w14 w15 w16se wp14">
+<w:footnotes xmlns:wpc="http://schemas.microsoft.com/office/word/2010/wordprocessingCanvas" xmlns:mc="http://schemas.openxmlformats.org/markup-compatibility/2006" xmlns:o="urn:schemas-microsoft-com:office:office" xmlns:r="http://schemas.openxmlformats.org/officeDocument/2006/relationships" xmlns:m="http://schemas.openxmlformats.org/officeDocument/2006/math" xmlns:v="urn:schemas-microsoft-com:vml" xmlns:wp14="http://schemas.microsoft.com/office/word/2010/wordprocessingDrawing" xmlns:wp="http://schemas.openxmlformats.org/drawingml/2006/wordprocessingDrawing" xmlns:w10="urn:schemas-microsoft-com:office:word" xmlns:w="http://schemas.openxmlformats.org/wordprocessingml/2006/main" xmlns:w14="http://schemas.microsoft.com/office/word/2010/wordml" xmlns:wpg="http://schemas.microsoft.com/office/word/2010/wordprocessingGroup" xmlns:wpi="http://schemas.microsoft.com/office/word/2010/wordprocessingInk" xmlns:wne="http://schemas.microsoft.com/office/word/2006/wordml" xmlns:wps="http://schemas.microsoft.com/office/word/2010/wordprocessingShape" mc:Ignorable="w14 wp14">
   <w:footnote w:type="separator" w:id="-1">
     <w:p>
       <w:r>
@@ -15188,7 +15643,7 @@
 </file>
 
 <file path=word/header1.xml><?xml version="1.0" encoding="utf-8"?>
-<w:hdr xmlns:wpc="http://schemas.microsoft.com/office/word/2010/wordprocessingCanvas" xmlns:cx="http://schemas.microsoft.com/office/drawing/2014/chartex" xmlns:cx1="http://schemas.microsoft.com/office/drawing/2015/9/8/chartex" xmlns:cx2="http://schemas.microsoft.com/office/drawing/2015/10/21/chartex" xmlns:mc="http://schemas.openxmlformats.org/markup-compatibility/2006" xmlns:o="urn:schemas-microsoft-com:office:office" xmlns:r="http://schemas.openxmlformats.org/officeDocument/2006/relationships" xmlns:m="http://schemas.openxmlformats.org/officeDocument/2006/math" xmlns:v="urn:schemas-microsoft-com:vml" xmlns:wp14="http://schemas.microsoft.com/office/word/2010/wordprocessingDrawing" xmlns:wp="http://schemas.openxmlformats.org/drawingml/2006/wordprocessingDrawing" xmlns:w10="urn:schemas-microsoft-com:office:word" xmlns:w="http://schemas.openxmlformats.org/wordprocessingml/2006/main" xmlns:w14="http://schemas.microsoft.com/office/word/2010/wordml" xmlns:w15="http://schemas.microsoft.com/office/word/2012/wordml" xmlns:w16se="http://schemas.microsoft.com/office/word/2015/wordml/symex" xmlns:wpg="http://schemas.microsoft.com/office/word/2010/wordprocessingGroup" xmlns:wpi="http://schemas.microsoft.com/office/word/2010/wordprocessingInk" xmlns:wne="http://schemas.microsoft.com/office/word/2006/wordml" xmlns:wps="http://schemas.microsoft.com/office/word/2010/wordprocessingShape" mc:Ignorable="w14 w15 w16se wp14">
+<w:hdr xmlns:wpc="http://schemas.microsoft.com/office/word/2010/wordprocessingCanvas" xmlns:mc="http://schemas.openxmlformats.org/markup-compatibility/2006" xmlns:o="urn:schemas-microsoft-com:office:office" xmlns:r="http://schemas.openxmlformats.org/officeDocument/2006/relationships" xmlns:m="http://schemas.openxmlformats.org/officeDocument/2006/math" xmlns:v="urn:schemas-microsoft-com:vml" xmlns:wp14="http://schemas.microsoft.com/office/word/2010/wordprocessingDrawing" xmlns:wp="http://schemas.openxmlformats.org/drawingml/2006/wordprocessingDrawing" xmlns:w10="urn:schemas-microsoft-com:office:word" xmlns:w="http://schemas.openxmlformats.org/wordprocessingml/2006/main" xmlns:w14="http://schemas.microsoft.com/office/word/2010/wordml" xmlns:wpg="http://schemas.microsoft.com/office/word/2010/wordprocessingGroup" xmlns:wpi="http://schemas.microsoft.com/office/word/2010/wordprocessingInk" xmlns:wne="http://schemas.microsoft.com/office/word/2006/wordml" xmlns:wps="http://schemas.microsoft.com/office/word/2010/wordprocessingShape" mc:Ignorable="w14 wp14">
   <w:p>
     <w:pPr>
       <w:pStyle w:val="Header"/>
@@ -15198,7 +15653,7 @@
 </file>
 
 <file path=word/header2.xml><?xml version="1.0" encoding="utf-8"?>
-<w:hdr xmlns:wpc="http://schemas.microsoft.com/office/word/2010/wordprocessingCanvas" xmlns:cx="http://schemas.microsoft.com/office/drawing/2014/chartex" xmlns:cx1="http://schemas.microsoft.com/office/drawing/2015/9/8/chartex" xmlns:cx2="http://schemas.microsoft.com/office/drawing/2015/10/21/chartex" xmlns:mc="http://schemas.openxmlformats.org/markup-compatibility/2006" xmlns:o="urn:schemas-microsoft-com:office:office" xmlns:r="http://schemas.openxmlformats.org/officeDocument/2006/relationships" xmlns:m="http://schemas.openxmlformats.org/officeDocument/2006/math" xmlns:v="urn:schemas-microsoft-com:vml" xmlns:wp14="http://schemas.microsoft.com/office/word/2010/wordprocessingDrawing" xmlns:wp="http://schemas.openxmlformats.org/drawingml/2006/wordprocessingDrawing" xmlns:w10="urn:schemas-microsoft-com:office:word" xmlns:w="http://schemas.openxmlformats.org/wordprocessingml/2006/main" xmlns:w14="http://schemas.microsoft.com/office/word/2010/wordml" xmlns:w15="http://schemas.microsoft.com/office/word/2012/wordml" xmlns:w16se="http://schemas.microsoft.com/office/word/2015/wordml/symex" xmlns:wpg="http://schemas.microsoft.com/office/word/2010/wordprocessingGroup" xmlns:wpi="http://schemas.microsoft.com/office/word/2010/wordprocessingInk" xmlns:wne="http://schemas.microsoft.com/office/word/2006/wordml" xmlns:wps="http://schemas.microsoft.com/office/word/2010/wordprocessingShape" mc:Ignorable="w14 w15 w16se wp14">
+<w:hdr xmlns:wpc="http://schemas.microsoft.com/office/word/2010/wordprocessingCanvas" xmlns:mc="http://schemas.openxmlformats.org/markup-compatibility/2006" xmlns:o="urn:schemas-microsoft-com:office:office" xmlns:r="http://schemas.openxmlformats.org/officeDocument/2006/relationships" xmlns:m="http://schemas.openxmlformats.org/officeDocument/2006/math" xmlns:v="urn:schemas-microsoft-com:vml" xmlns:wp14="http://schemas.microsoft.com/office/word/2010/wordprocessingDrawing" xmlns:wp="http://schemas.openxmlformats.org/drawingml/2006/wordprocessingDrawing" xmlns:w10="urn:schemas-microsoft-com:office:word" xmlns:w="http://schemas.openxmlformats.org/wordprocessingml/2006/main" xmlns:w14="http://schemas.microsoft.com/office/word/2010/wordml" xmlns:wpg="http://schemas.microsoft.com/office/word/2010/wordprocessingGroup" xmlns:wpi="http://schemas.microsoft.com/office/word/2010/wordprocessingInk" xmlns:wne="http://schemas.microsoft.com/office/word/2006/wordml" xmlns:wps="http://schemas.microsoft.com/office/word/2010/wordprocessingShape" mc:Ignorable="w14 wp14">
   <w:p>
     <w:pPr>
       <w:pBdr>
@@ -15241,7 +15696,7 @@
 </file>
 
 <file path=word/header3.xml><?xml version="1.0" encoding="utf-8"?>
-<w:hdr xmlns:wpc="http://schemas.microsoft.com/office/word/2010/wordprocessingCanvas" xmlns:cx="http://schemas.microsoft.com/office/drawing/2014/chartex" xmlns:cx1="http://schemas.microsoft.com/office/drawing/2015/9/8/chartex" xmlns:cx2="http://schemas.microsoft.com/office/drawing/2015/10/21/chartex" xmlns:mc="http://schemas.openxmlformats.org/markup-compatibility/2006" xmlns:o="urn:schemas-microsoft-com:office:office" xmlns:r="http://schemas.openxmlformats.org/officeDocument/2006/relationships" xmlns:m="http://schemas.openxmlformats.org/officeDocument/2006/math" xmlns:v="urn:schemas-microsoft-com:vml" xmlns:wp14="http://schemas.microsoft.com/office/word/2010/wordprocessingDrawing" xmlns:wp="http://schemas.openxmlformats.org/drawingml/2006/wordprocessingDrawing" xmlns:w10="urn:schemas-microsoft-com:office:word" xmlns:w="http://schemas.openxmlformats.org/wordprocessingml/2006/main" xmlns:w14="http://schemas.microsoft.com/office/word/2010/wordml" xmlns:w15="http://schemas.microsoft.com/office/word/2012/wordml" xmlns:w16se="http://schemas.microsoft.com/office/word/2015/wordml/symex" xmlns:wpg="http://schemas.microsoft.com/office/word/2010/wordprocessingGroup" xmlns:wpi="http://schemas.microsoft.com/office/word/2010/wordprocessingInk" xmlns:wne="http://schemas.microsoft.com/office/word/2006/wordml" xmlns:wps="http://schemas.microsoft.com/office/word/2010/wordprocessingShape" mc:Ignorable="w14 w15 w16se wp14">
+<w:hdr xmlns:wpc="http://schemas.microsoft.com/office/word/2010/wordprocessingCanvas" xmlns:mc="http://schemas.openxmlformats.org/markup-compatibility/2006" xmlns:o="urn:schemas-microsoft-com:office:office" xmlns:r="http://schemas.openxmlformats.org/officeDocument/2006/relationships" xmlns:m="http://schemas.openxmlformats.org/officeDocument/2006/math" xmlns:v="urn:schemas-microsoft-com:vml" xmlns:wp14="http://schemas.microsoft.com/office/word/2010/wordprocessingDrawing" xmlns:wp="http://schemas.openxmlformats.org/drawingml/2006/wordprocessingDrawing" xmlns:w10="urn:schemas-microsoft-com:office:word" xmlns:w="http://schemas.openxmlformats.org/wordprocessingml/2006/main" xmlns:w14="http://schemas.microsoft.com/office/word/2010/wordml" xmlns:wpg="http://schemas.microsoft.com/office/word/2010/wordprocessingGroup" xmlns:wpi="http://schemas.microsoft.com/office/word/2010/wordprocessingInk" xmlns:wne="http://schemas.microsoft.com/office/word/2006/wordml" xmlns:wps="http://schemas.microsoft.com/office/word/2010/wordprocessingShape" mc:Ignorable="w14 wp14">
   <w:p>
     <w:pPr>
       <w:pStyle w:val="Header"/>
@@ -15251,8 +15706,8 @@
 </file>
 
 <file path=word/numbering.xml><?xml version="1.0" encoding="utf-8"?>
-<w:numbering xmlns:wpc="http://schemas.microsoft.com/office/word/2010/wordprocessingCanvas" xmlns:cx="http://schemas.microsoft.com/office/drawing/2014/chartex" xmlns:cx1="http://schemas.microsoft.com/office/drawing/2015/9/8/chartex" xmlns:cx2="http://schemas.microsoft.com/office/drawing/2015/10/21/chartex" xmlns:mc="http://schemas.openxmlformats.org/markup-compatibility/2006" xmlns:o="urn:schemas-microsoft-com:office:office" xmlns:r="http://schemas.openxmlformats.org/officeDocument/2006/relationships" xmlns:m="http://schemas.openxmlformats.org/officeDocument/2006/math" xmlns:v="urn:schemas-microsoft-com:vml" xmlns:wp14="http://schemas.microsoft.com/office/word/2010/wordprocessingDrawing" xmlns:wp="http://schemas.openxmlformats.org/drawingml/2006/wordprocessingDrawing" xmlns:w10="urn:schemas-microsoft-com:office:word" xmlns:w="http://schemas.openxmlformats.org/wordprocessingml/2006/main" xmlns:w14="http://schemas.microsoft.com/office/word/2010/wordml" xmlns:w15="http://schemas.microsoft.com/office/word/2012/wordml" xmlns:w16se="http://schemas.microsoft.com/office/word/2015/wordml/symex" xmlns:wpg="http://schemas.microsoft.com/office/word/2010/wordprocessingGroup" xmlns:wpi="http://schemas.microsoft.com/office/word/2010/wordprocessingInk" xmlns:wne="http://schemas.microsoft.com/office/word/2006/wordml" xmlns:wps="http://schemas.microsoft.com/office/word/2010/wordprocessingShape" mc:Ignorable="w14 w15 w16se wp14">
-  <w:abstractNum w:abstractNumId="0" w15:restartNumberingAfterBreak="0">
+<w:numbering xmlns:wpc="http://schemas.microsoft.com/office/word/2010/wordprocessingCanvas" xmlns:mc="http://schemas.openxmlformats.org/markup-compatibility/2006" xmlns:o="urn:schemas-microsoft-com:office:office" xmlns:r="http://schemas.openxmlformats.org/officeDocument/2006/relationships" xmlns:m="http://schemas.openxmlformats.org/officeDocument/2006/math" xmlns:v="urn:schemas-microsoft-com:vml" xmlns:wp14="http://schemas.microsoft.com/office/word/2010/wordprocessingDrawing" xmlns:wp="http://schemas.openxmlformats.org/drawingml/2006/wordprocessingDrawing" xmlns:w10="urn:schemas-microsoft-com:office:word" xmlns:w="http://schemas.openxmlformats.org/wordprocessingml/2006/main" xmlns:w14="http://schemas.microsoft.com/office/word/2010/wordml" xmlns:wpg="http://schemas.microsoft.com/office/word/2010/wordprocessingGroup" xmlns:wpi="http://schemas.microsoft.com/office/word/2010/wordprocessingInk" xmlns:wne="http://schemas.microsoft.com/office/word/2006/wordml" xmlns:wps="http://schemas.microsoft.com/office/word/2010/wordprocessingShape" mc:Ignorable="w14 wp14">
+  <w:abstractNum w:abstractNumId="0">
     <w:nsid w:val="01BE02B7"/>
     <w:multiLevelType w:val="hybridMultilevel"/>
     <w:tmpl w:val="8F96185C"/>
@@ -15374,7 +15829,7 @@
       </w:pPr>
     </w:lvl>
   </w:abstractNum>
-  <w:abstractNum w:abstractNumId="1" w15:restartNumberingAfterBreak="0">
+  <w:abstractNum w:abstractNumId="1">
     <w:nsid w:val="05634C2C"/>
     <w:multiLevelType w:val="singleLevel"/>
     <w:tmpl w:val="B00E90A6"/>
@@ -15392,7 +15847,7 @@
       </w:rPr>
     </w:lvl>
   </w:abstractNum>
-  <w:abstractNum w:abstractNumId="2" w15:restartNumberingAfterBreak="0">
+  <w:abstractNum w:abstractNumId="2">
     <w:nsid w:val="07AF023F"/>
     <w:multiLevelType w:val="hybridMultilevel"/>
     <w:tmpl w:val="A82299C0"/>
@@ -15481,7 +15936,7 @@
       </w:pPr>
     </w:lvl>
   </w:abstractNum>
-  <w:abstractNum w:abstractNumId="3" w15:restartNumberingAfterBreak="0">
+  <w:abstractNum w:abstractNumId="3">
     <w:nsid w:val="07B73385"/>
     <w:multiLevelType w:val="hybridMultilevel"/>
     <w:tmpl w:val="6B1445FC"/>
@@ -15621,7 +16076,7 @@
       </w:rPr>
     </w:lvl>
   </w:abstractNum>
-  <w:abstractNum w:abstractNumId="4" w15:restartNumberingAfterBreak="0">
+  <w:abstractNum w:abstractNumId="4">
     <w:nsid w:val="14287F92"/>
     <w:multiLevelType w:val="hybridMultilevel"/>
     <w:tmpl w:val="BA968044"/>
@@ -15761,7 +16216,7 @@
       </w:rPr>
     </w:lvl>
   </w:abstractNum>
-  <w:abstractNum w:abstractNumId="5" w15:restartNumberingAfterBreak="0">
+  <w:abstractNum w:abstractNumId="5">
     <w:nsid w:val="156160EF"/>
     <w:multiLevelType w:val="hybridMultilevel"/>
     <w:tmpl w:val="495806E6"/>
@@ -15880,7 +16335,7 @@
       </w:pPr>
     </w:lvl>
   </w:abstractNum>
-  <w:abstractNum w:abstractNumId="6" w15:restartNumberingAfterBreak="0">
+  <w:abstractNum w:abstractNumId="6">
     <w:nsid w:val="15730601"/>
     <w:multiLevelType w:val="hybridMultilevel"/>
     <w:tmpl w:val="0BDEA33C"/>
@@ -15966,7 +16421,7 @@
       </w:pPr>
     </w:lvl>
   </w:abstractNum>
-  <w:abstractNum w:abstractNumId="7" w15:restartNumberingAfterBreak="0">
+  <w:abstractNum w:abstractNumId="7">
     <w:nsid w:val="16A908E3"/>
     <w:multiLevelType w:val="hybridMultilevel"/>
     <w:tmpl w:val="F4249760"/>
@@ -16084,7 +16539,7 @@
       </w:pPr>
     </w:lvl>
   </w:abstractNum>
-  <w:abstractNum w:abstractNumId="8" w15:restartNumberingAfterBreak="0">
+  <w:abstractNum w:abstractNumId="8">
     <w:nsid w:val="1D573F7D"/>
     <w:multiLevelType w:val="hybridMultilevel"/>
     <w:tmpl w:val="96CC92E8"/>
@@ -16199,7 +16654,7 @@
       </w:rPr>
     </w:lvl>
   </w:abstractNum>
-  <w:abstractNum w:abstractNumId="9" w15:restartNumberingAfterBreak="0">
+  <w:abstractNum w:abstractNumId="9">
     <w:nsid w:val="273561D8"/>
     <w:multiLevelType w:val="hybridMultilevel"/>
     <w:tmpl w:val="E1B0D198"/>
@@ -16285,7 +16740,7 @@
       </w:pPr>
     </w:lvl>
   </w:abstractNum>
-  <w:abstractNum w:abstractNumId="10" w15:restartNumberingAfterBreak="0">
+  <w:abstractNum w:abstractNumId="10">
     <w:nsid w:val="27633E9F"/>
     <w:multiLevelType w:val="hybridMultilevel"/>
     <w:tmpl w:val="465A3888"/>
@@ -16425,7 +16880,7 @@
       </w:rPr>
     </w:lvl>
   </w:abstractNum>
-  <w:abstractNum w:abstractNumId="11" w15:restartNumberingAfterBreak="0">
+  <w:abstractNum w:abstractNumId="11">
     <w:nsid w:val="28E93560"/>
     <w:multiLevelType w:val="hybridMultilevel"/>
     <w:tmpl w:val="B6708210"/>
@@ -16565,7 +17020,7 @@
       </w:rPr>
     </w:lvl>
   </w:abstractNum>
-  <w:abstractNum w:abstractNumId="12" w15:restartNumberingAfterBreak="0">
+  <w:abstractNum w:abstractNumId="12">
     <w:nsid w:val="2D2356A5"/>
     <w:multiLevelType w:val="hybridMultilevel"/>
     <w:tmpl w:val="898417F8"/>
@@ -16651,7 +17106,7 @@
       </w:pPr>
     </w:lvl>
   </w:abstractNum>
-  <w:abstractNum w:abstractNumId="13" w15:restartNumberingAfterBreak="0">
+  <w:abstractNum w:abstractNumId="13">
     <w:nsid w:val="2E912550"/>
     <w:multiLevelType w:val="hybridMultilevel"/>
     <w:tmpl w:val="34900A2C"/>
@@ -16773,7 +17228,7 @@
       </w:pPr>
     </w:lvl>
   </w:abstractNum>
-  <w:abstractNum w:abstractNumId="14" w15:restartNumberingAfterBreak="0">
+  <w:abstractNum w:abstractNumId="14">
     <w:nsid w:val="32192C7D"/>
     <w:multiLevelType w:val="hybridMultilevel"/>
     <w:tmpl w:val="09B814AE"/>
@@ -16913,7 +17368,7 @@
       </w:rPr>
     </w:lvl>
   </w:abstractNum>
-  <w:abstractNum w:abstractNumId="15" w15:restartNumberingAfterBreak="0">
+  <w:abstractNum w:abstractNumId="15">
     <w:nsid w:val="323B3830"/>
     <w:multiLevelType w:val="hybridMultilevel"/>
     <w:tmpl w:val="A14A32E2"/>
@@ -17026,7 +17481,7 @@
       </w:rPr>
     </w:lvl>
   </w:abstractNum>
-  <w:abstractNum w:abstractNumId="16" w15:restartNumberingAfterBreak="0">
+  <w:abstractNum w:abstractNumId="16">
     <w:nsid w:val="373C2D51"/>
     <w:multiLevelType w:val="hybridMultilevel"/>
     <w:tmpl w:val="A246CC8A"/>
@@ -17115,7 +17570,7 @@
       </w:pPr>
     </w:lvl>
   </w:abstractNum>
-  <w:abstractNum w:abstractNumId="17" w15:restartNumberingAfterBreak="0">
+  <w:abstractNum w:abstractNumId="17">
     <w:nsid w:val="37A27C7F"/>
     <w:multiLevelType w:val="hybridMultilevel"/>
     <w:tmpl w:val="ED6AB1B8"/>
@@ -17201,7 +17656,7 @@
       </w:pPr>
     </w:lvl>
   </w:abstractNum>
-  <w:abstractNum w:abstractNumId="18" w15:restartNumberingAfterBreak="0">
+  <w:abstractNum w:abstractNumId="18">
     <w:nsid w:val="472C2ED7"/>
     <w:multiLevelType w:val="hybridMultilevel"/>
     <w:tmpl w:val="6FF81004"/>
@@ -17318,7 +17773,7 @@
       </w:pPr>
     </w:lvl>
   </w:abstractNum>
-  <w:abstractNum w:abstractNumId="19" w15:restartNumberingAfterBreak="0">
+  <w:abstractNum w:abstractNumId="19">
     <w:nsid w:val="51F60D8D"/>
     <w:multiLevelType w:val="hybridMultilevel"/>
     <w:tmpl w:val="F6301058"/>
@@ -17458,7 +17913,7 @@
       </w:rPr>
     </w:lvl>
   </w:abstractNum>
-  <w:abstractNum w:abstractNumId="20" w15:restartNumberingAfterBreak="0">
+  <w:abstractNum w:abstractNumId="20">
     <w:nsid w:val="52607BB2"/>
     <w:multiLevelType w:val="hybridMultilevel"/>
     <w:tmpl w:val="757820E8"/>
@@ -17571,7 +18026,7 @@
       </w:rPr>
     </w:lvl>
   </w:abstractNum>
-  <w:abstractNum w:abstractNumId="21" w15:restartNumberingAfterBreak="0">
+  <w:abstractNum w:abstractNumId="21">
     <w:nsid w:val="5315218E"/>
     <w:multiLevelType w:val="hybridMultilevel"/>
     <w:tmpl w:val="FD7293D6"/>
@@ -17712,7 +18167,7 @@
       </w:rPr>
     </w:lvl>
   </w:abstractNum>
-  <w:abstractNum w:abstractNumId="22" w15:restartNumberingAfterBreak="0">
+  <w:abstractNum w:abstractNumId="22">
     <w:nsid w:val="5FE6494D"/>
     <w:multiLevelType w:val="hybridMultilevel"/>
     <w:tmpl w:val="AA38C42E"/>
@@ -17825,7 +18280,7 @@
       </w:rPr>
     </w:lvl>
   </w:abstractNum>
-  <w:abstractNum w:abstractNumId="23" w15:restartNumberingAfterBreak="0">
+  <w:abstractNum w:abstractNumId="23">
     <w:nsid w:val="667C72D0"/>
     <w:multiLevelType w:val="hybridMultilevel"/>
     <w:tmpl w:val="A82299C0"/>
@@ -17914,7 +18369,7 @@
       </w:pPr>
     </w:lvl>
   </w:abstractNum>
-  <w:abstractNum w:abstractNumId="24" w15:restartNumberingAfterBreak="0">
+  <w:abstractNum w:abstractNumId="24">
     <w:nsid w:val="6FDD4516"/>
     <w:multiLevelType w:val="hybridMultilevel"/>
     <w:tmpl w:val="BFF25E14"/>
@@ -18051,7 +18506,7 @@
       </w:rPr>
     </w:lvl>
   </w:abstractNum>
-  <w:abstractNum w:abstractNumId="25" w15:restartNumberingAfterBreak="0">
+  <w:abstractNum w:abstractNumId="25">
     <w:nsid w:val="703D3113"/>
     <w:multiLevelType w:val="hybridMultilevel"/>
     <w:tmpl w:val="2C9CB4BC"/>
@@ -18140,7 +18595,7 @@
       </w:pPr>
     </w:lvl>
   </w:abstractNum>
-  <w:abstractNum w:abstractNumId="26" w15:restartNumberingAfterBreak="0">
+  <w:abstractNum w:abstractNumId="26">
     <w:nsid w:val="7BE25F50"/>
     <w:multiLevelType w:val="multilevel"/>
     <w:tmpl w:val="36CA44D8"/>
@@ -18261,7 +18716,7 @@
       </w:rPr>
     </w:lvl>
   </w:abstractNum>
-  <w:abstractNum w:abstractNumId="27" w15:restartNumberingAfterBreak="0">
+  <w:abstractNum w:abstractNumId="27">
     <w:nsid w:val="7BE26DF0"/>
     <w:multiLevelType w:val="hybridMultilevel"/>
     <w:tmpl w:val="A246CC8A"/>
@@ -18350,7 +18805,7 @@
       </w:pPr>
     </w:lvl>
   </w:abstractNum>
-  <w:abstractNum w:abstractNumId="28" w15:restartNumberingAfterBreak="0">
+  <w:abstractNum w:abstractNumId="28">
     <w:nsid w:val="7F400BA1"/>
     <w:multiLevelType w:val="hybridMultilevel"/>
     <w:tmpl w:val="E01883E0"/>
@@ -18562,7 +19017,7 @@
 </file>
 
 <file path=word/styles.xml><?xml version="1.0" encoding="utf-8"?>
-<w:styles xmlns:mc="http://schemas.openxmlformats.org/markup-compatibility/2006" xmlns:r="http://schemas.openxmlformats.org/officeDocument/2006/relationships" xmlns:w="http://schemas.openxmlformats.org/wordprocessingml/2006/main" xmlns:w14="http://schemas.microsoft.com/office/word/2010/wordml" xmlns:w15="http://schemas.microsoft.com/office/word/2012/wordml" xmlns:w16se="http://schemas.microsoft.com/office/word/2015/wordml/symex" mc:Ignorable="w14 w15 w16se">
+<w:styles xmlns:mc="http://schemas.openxmlformats.org/markup-compatibility/2006" xmlns:r="http://schemas.openxmlformats.org/officeDocument/2006/relationships" xmlns:w="http://schemas.openxmlformats.org/wordprocessingml/2006/main" xmlns:w14="http://schemas.microsoft.com/office/word/2010/wordml" mc:Ignorable="w14">
   <w:docDefaults>
     <w:rPrDefault>
       <w:rPr>
@@ -18572,372 +19027,141 @@
     </w:rPrDefault>
     <w:pPrDefault/>
   </w:docDefaults>
-  <w:latentStyles w:defLockedState="0" w:defUIPriority="0" w:defSemiHidden="0" w:defUnhideWhenUsed="0" w:defQFormat="0" w:count="372">
-    <w:lsdException w:name="Normal" w:qFormat="1"/>
-    <w:lsdException w:name="heading 1" w:qFormat="1"/>
-    <w:lsdException w:name="heading 2" w:qFormat="1"/>
-    <w:lsdException w:name="heading 3" w:qFormat="1"/>
-    <w:lsdException w:name="heading 4" w:qFormat="1"/>
-    <w:lsdException w:name="heading 5" w:qFormat="1"/>
-    <w:lsdException w:name="heading 6" w:qFormat="1"/>
-    <w:lsdException w:name="heading 7" w:semiHidden="1" w:unhideWhenUsed="1" w:qFormat="1"/>
-    <w:lsdException w:name="heading 8" w:semiHidden="1" w:unhideWhenUsed="1" w:qFormat="1"/>
-    <w:lsdException w:name="heading 9" w:semiHidden="1" w:unhideWhenUsed="1" w:qFormat="1"/>
-    <w:lsdException w:name="index 1" w:semiHidden="1" w:unhideWhenUsed="1"/>
-    <w:lsdException w:name="index 2" w:semiHidden="1" w:unhideWhenUsed="1"/>
-    <w:lsdException w:name="index 3" w:semiHidden="1" w:unhideWhenUsed="1"/>
-    <w:lsdException w:name="index 4" w:semiHidden="1" w:unhideWhenUsed="1"/>
-    <w:lsdException w:name="index 5" w:semiHidden="1" w:unhideWhenUsed="1"/>
-    <w:lsdException w:name="index 6" w:semiHidden="1" w:unhideWhenUsed="1"/>
-    <w:lsdException w:name="index 7" w:semiHidden="1" w:unhideWhenUsed="1"/>
-    <w:lsdException w:name="index 8" w:semiHidden="1" w:unhideWhenUsed="1"/>
-    <w:lsdException w:name="index 9" w:semiHidden="1" w:unhideWhenUsed="1"/>
-    <w:lsdException w:name="toc 1" w:semiHidden="1" w:unhideWhenUsed="1"/>
-    <w:lsdException w:name="toc 2" w:semiHidden="1" w:unhideWhenUsed="1"/>
-    <w:lsdException w:name="toc 3" w:semiHidden="1" w:unhideWhenUsed="1"/>
-    <w:lsdException w:name="toc 4" w:semiHidden="1" w:unhideWhenUsed="1"/>
-    <w:lsdException w:name="toc 5" w:semiHidden="1" w:unhideWhenUsed="1"/>
-    <w:lsdException w:name="toc 6" w:semiHidden="1" w:unhideWhenUsed="1"/>
-    <w:lsdException w:name="toc 7" w:semiHidden="1" w:unhideWhenUsed="1"/>
-    <w:lsdException w:name="toc 8" w:semiHidden="1" w:unhideWhenUsed="1"/>
-    <w:lsdException w:name="toc 9" w:semiHidden="1" w:unhideWhenUsed="1"/>
-    <w:lsdException w:name="Normal Indent" w:semiHidden="1" w:unhideWhenUsed="1"/>
-    <w:lsdException w:name="footnote text" w:semiHidden="1" w:unhideWhenUsed="1"/>
-    <w:lsdException w:name="annotation text" w:semiHidden="1" w:unhideWhenUsed="1"/>
-    <w:lsdException w:name="header" w:semiHidden="1" w:unhideWhenUsed="1"/>
-    <w:lsdException w:name="footer" w:semiHidden="1" w:uiPriority="99" w:unhideWhenUsed="1"/>
-    <w:lsdException w:name="index heading" w:semiHidden="1" w:unhideWhenUsed="1"/>
-    <w:lsdException w:name="caption" w:semiHidden="1" w:unhideWhenUsed="1" w:qFormat="1"/>
-    <w:lsdException w:name="table of figures" w:semiHidden="1" w:unhideWhenUsed="1"/>
-    <w:lsdException w:name="envelope address" w:semiHidden="1" w:unhideWhenUsed="1"/>
-    <w:lsdException w:name="envelope return" w:semiHidden="1" w:unhideWhenUsed="1"/>
-    <w:lsdException w:name="footnote reference" w:semiHidden="1" w:unhideWhenUsed="1"/>
-    <w:lsdException w:name="annotation reference" w:semiHidden="1" w:unhideWhenUsed="1"/>
-    <w:lsdException w:name="line number" w:semiHidden="1" w:unhideWhenUsed="1"/>
-    <w:lsdException w:name="page number" w:semiHidden="1" w:unhideWhenUsed="1"/>
-    <w:lsdException w:name="endnote reference" w:semiHidden="1" w:unhideWhenUsed="1"/>
-    <w:lsdException w:name="endnote text" w:semiHidden="1" w:unhideWhenUsed="1"/>
-    <w:lsdException w:name="table of authorities" w:semiHidden="1" w:unhideWhenUsed="1"/>
-    <w:lsdException w:name="macro" w:semiHidden="1" w:unhideWhenUsed="1"/>
-    <w:lsdException w:name="toa heading" w:semiHidden="1" w:unhideWhenUsed="1"/>
-    <w:lsdException w:name="List" w:semiHidden="1" w:unhideWhenUsed="1"/>
-    <w:lsdException w:name="List Bullet" w:semiHidden="1" w:unhideWhenUsed="1"/>
-    <w:lsdException w:name="List 2" w:semiHidden="1" w:unhideWhenUsed="1"/>
-    <w:lsdException w:name="List 3" w:semiHidden="1" w:unhideWhenUsed="1"/>
-    <w:lsdException w:name="List Bullet 2" w:semiHidden="1" w:unhideWhenUsed="1"/>
-    <w:lsdException w:name="List Bullet 3" w:semiHidden="1" w:unhideWhenUsed="1"/>
-    <w:lsdException w:name="List Bullet 4" w:semiHidden="1" w:unhideWhenUsed="1"/>
-    <w:lsdException w:name="List Bullet 5" w:semiHidden="1" w:unhideWhenUsed="1"/>
-    <w:lsdException w:name="List Number 2" w:semiHidden="1" w:unhideWhenUsed="1"/>
-    <w:lsdException w:name="List Number 3" w:semiHidden="1" w:unhideWhenUsed="1"/>
-    <w:lsdException w:name="List Number 4" w:semiHidden="1" w:unhideWhenUsed="1"/>
-    <w:lsdException w:name="List Number 5" w:semiHidden="1" w:unhideWhenUsed="1"/>
-    <w:lsdException w:name="Title" w:qFormat="1"/>
-    <w:lsdException w:name="Closing" w:semiHidden="1" w:unhideWhenUsed="1"/>
-    <w:lsdException w:name="Signature" w:semiHidden="1" w:unhideWhenUsed="1"/>
-    <w:lsdException w:name="Default Paragraph Font" w:semiHidden="1" w:unhideWhenUsed="1"/>
-    <w:lsdException w:name="Body Text" w:semiHidden="1" w:unhideWhenUsed="1"/>
-    <w:lsdException w:name="Body Text Indent" w:semiHidden="1" w:unhideWhenUsed="1"/>
-    <w:lsdException w:name="List Continue" w:semiHidden="1" w:unhideWhenUsed="1"/>
-    <w:lsdException w:name="List Continue 2" w:semiHidden="1" w:unhideWhenUsed="1"/>
-    <w:lsdException w:name="List Continue 3" w:semiHidden="1" w:unhideWhenUsed="1"/>
-    <w:lsdException w:name="List Continue 4" w:semiHidden="1" w:unhideWhenUsed="1"/>
-    <w:lsdException w:name="List Continue 5" w:semiHidden="1" w:unhideWhenUsed="1"/>
-    <w:lsdException w:name="Message Header" w:semiHidden="1" w:unhideWhenUsed="1"/>
-    <w:lsdException w:name="Subtitle" w:qFormat="1"/>
-    <w:lsdException w:name="Body Text First Indent 2" w:semiHidden="1" w:unhideWhenUsed="1"/>
-    <w:lsdException w:name="Note Heading" w:semiHidden="1" w:unhideWhenUsed="1"/>
-    <w:lsdException w:name="Body Text 2" w:semiHidden="1" w:unhideWhenUsed="1"/>
-    <w:lsdException w:name="Body Text 3" w:semiHidden="1" w:unhideWhenUsed="1"/>
-    <w:lsdException w:name="Body Text Indent 2" w:semiHidden="1" w:unhideWhenUsed="1"/>
-    <w:lsdException w:name="Body Text Indent 3" w:semiHidden="1" w:unhideWhenUsed="1"/>
-    <w:lsdException w:name="Block Text" w:semiHidden="1" w:unhideWhenUsed="1"/>
-    <w:lsdException w:name="Hyperlink" w:semiHidden="1" w:unhideWhenUsed="1"/>
-    <w:lsdException w:name="FollowedHyperlink" w:semiHidden="1" w:unhideWhenUsed="1"/>
-    <w:lsdException w:name="Strong" w:qFormat="1"/>
-    <w:lsdException w:name="Emphasis" w:qFormat="1"/>
-    <w:lsdException w:name="Document Map" w:semiHidden="1" w:unhideWhenUsed="1"/>
-    <w:lsdException w:name="Plain Text" w:semiHidden="1" w:unhideWhenUsed="1"/>
-    <w:lsdException w:name="E-mail Signature" w:semiHidden="1" w:unhideWhenUsed="1"/>
-    <w:lsdException w:name="HTML Top of Form" w:semiHidden="1" w:unhideWhenUsed="1"/>
-    <w:lsdException w:name="HTML Bottom of Form" w:semiHidden="1" w:unhideWhenUsed="1"/>
-    <w:lsdException w:name="Normal (Web)" w:semiHidden="1" w:unhideWhenUsed="1"/>
-    <w:lsdException w:name="HTML Acronym" w:semiHidden="1" w:unhideWhenUsed="1"/>
-    <w:lsdException w:name="HTML Address" w:semiHidden="1" w:unhideWhenUsed="1"/>
-    <w:lsdException w:name="HTML Cite" w:semiHidden="1" w:unhideWhenUsed="1"/>
-    <w:lsdException w:name="HTML Code" w:semiHidden="1" w:unhideWhenUsed="1"/>
-    <w:lsdException w:name="HTML Definition" w:semiHidden="1" w:unhideWhenUsed="1"/>
-    <w:lsdException w:name="HTML Keyboard" w:semiHidden="1" w:unhideWhenUsed="1"/>
-    <w:lsdException w:name="HTML Preformatted" w:semiHidden="1" w:unhideWhenUsed="1"/>
-    <w:lsdException w:name="HTML Sample" w:semiHidden="1" w:unhideWhenUsed="1"/>
-    <w:lsdException w:name="HTML Typewriter" w:semiHidden="1" w:unhideWhenUsed="1"/>
-    <w:lsdException w:name="HTML Variable" w:semiHidden="1" w:unhideWhenUsed="1"/>
-    <w:lsdException w:name="Normal Table" w:semiHidden="1" w:unhideWhenUsed="1"/>
-    <w:lsdException w:name="annotation subject" w:semiHidden="1" w:unhideWhenUsed="1"/>
-    <w:lsdException w:name="No List" w:semiHidden="1" w:unhideWhenUsed="1"/>
-    <w:lsdException w:name="Outline List 1" w:semiHidden="1" w:unhideWhenUsed="1"/>
-    <w:lsdException w:name="Outline List 2" w:semiHidden="1" w:unhideWhenUsed="1"/>
-    <w:lsdException w:name="Outline List 3" w:semiHidden="1" w:unhideWhenUsed="1"/>
-    <w:lsdException w:name="Table Simple 1" w:semiHidden="1" w:unhideWhenUsed="1"/>
-    <w:lsdException w:name="Table Simple 2" w:semiHidden="1" w:unhideWhenUsed="1"/>
-    <w:lsdException w:name="Table Simple 3" w:semiHidden="1" w:unhideWhenUsed="1"/>
-    <w:lsdException w:name="Table Classic 1" w:semiHidden="1" w:unhideWhenUsed="1"/>
-    <w:lsdException w:name="Table Classic 2" w:semiHidden="1" w:unhideWhenUsed="1"/>
-    <w:lsdException w:name="Table Classic 3" w:semiHidden="1" w:unhideWhenUsed="1"/>
-    <w:lsdException w:name="Table Classic 4" w:semiHidden="1" w:unhideWhenUsed="1"/>
-    <w:lsdException w:name="Table Colorful 1" w:semiHidden="1" w:unhideWhenUsed="1"/>
-    <w:lsdException w:name="Table Colorful 2" w:semiHidden="1" w:unhideWhenUsed="1"/>
-    <w:lsdException w:name="Table Colorful 3" w:semiHidden="1" w:unhideWhenUsed="1"/>
-    <w:lsdException w:name="Table Columns 1" w:semiHidden="1" w:unhideWhenUsed="1"/>
-    <w:lsdException w:name="Table Columns 2" w:semiHidden="1" w:unhideWhenUsed="1"/>
-    <w:lsdException w:name="Table Columns 3" w:semiHidden="1" w:unhideWhenUsed="1"/>
-    <w:lsdException w:name="Table Columns 4" w:semiHidden="1" w:unhideWhenUsed="1"/>
-    <w:lsdException w:name="Table Columns 5" w:semiHidden="1" w:unhideWhenUsed="1"/>
-    <w:lsdException w:name="Table Grid 1" w:semiHidden="1" w:unhideWhenUsed="1"/>
-    <w:lsdException w:name="Table Grid 2" w:semiHidden="1" w:unhideWhenUsed="1"/>
-    <w:lsdException w:name="Table Grid 3" w:semiHidden="1" w:unhideWhenUsed="1"/>
-    <w:lsdException w:name="Table Grid 4" w:semiHidden="1" w:unhideWhenUsed="1"/>
-    <w:lsdException w:name="Table Grid 5" w:semiHidden="1" w:unhideWhenUsed="1"/>
-    <w:lsdException w:name="Table Grid 6" w:semiHidden="1" w:unhideWhenUsed="1"/>
-    <w:lsdException w:name="Table Grid 7" w:semiHidden="1" w:unhideWhenUsed="1"/>
-    <w:lsdException w:name="Table Grid 8" w:semiHidden="1" w:unhideWhenUsed="1"/>
-    <w:lsdException w:name="Table List 1" w:semiHidden="1" w:unhideWhenUsed="1"/>
-    <w:lsdException w:name="Table List 2" w:semiHidden="1" w:unhideWhenUsed="1"/>
-    <w:lsdException w:name="Table List 3" w:semiHidden="1" w:unhideWhenUsed="1"/>
-    <w:lsdException w:name="Table List 4" w:semiHidden="1" w:unhideWhenUsed="1"/>
-    <w:lsdException w:name="Table List 5" w:semiHidden="1" w:unhideWhenUsed="1"/>
-    <w:lsdException w:name="Table List 6" w:semiHidden="1" w:unhideWhenUsed="1"/>
-    <w:lsdException w:name="Table List 7" w:semiHidden="1" w:unhideWhenUsed="1"/>
-    <w:lsdException w:name="Table List 8" w:semiHidden="1" w:unhideWhenUsed="1"/>
-    <w:lsdException w:name="Table 3D effects 1" w:semiHidden="1" w:unhideWhenUsed="1"/>
-    <w:lsdException w:name="Table 3D effects 2" w:semiHidden="1" w:unhideWhenUsed="1"/>
-    <w:lsdException w:name="Table 3D effects 3" w:semiHidden="1" w:unhideWhenUsed="1"/>
-    <w:lsdException w:name="Table Contemporary" w:semiHidden="1" w:unhideWhenUsed="1"/>
-    <w:lsdException w:name="Table Elegant" w:semiHidden="1" w:unhideWhenUsed="1"/>
-    <w:lsdException w:name="Table Professional" w:semiHidden="1" w:unhideWhenUsed="1"/>
-    <w:lsdException w:name="Table Subtle 1" w:semiHidden="1" w:unhideWhenUsed="1"/>
-    <w:lsdException w:name="Table Subtle 2" w:semiHidden="1" w:unhideWhenUsed="1"/>
-    <w:lsdException w:name="Table Web 1" w:semiHidden="1" w:unhideWhenUsed="1"/>
-    <w:lsdException w:name="Table Web 2" w:semiHidden="1" w:unhideWhenUsed="1"/>
-    <w:lsdException w:name="Table Web 3" w:semiHidden="1" w:unhideWhenUsed="1"/>
-    <w:lsdException w:name="Balloon Text" w:semiHidden="1" w:unhideWhenUsed="1"/>
-    <w:lsdException w:name="Table Theme" w:semiHidden="1" w:unhideWhenUsed="1"/>
-    <w:lsdException w:name="Placeholder Text" w:semiHidden="1" w:uiPriority="99"/>
-    <w:lsdException w:name="No Spacing" w:uiPriority="1" w:qFormat="1"/>
-    <w:lsdException w:name="Light Shading" w:uiPriority="60"/>
-    <w:lsdException w:name="Light List" w:uiPriority="61"/>
-    <w:lsdException w:name="Light Grid" w:uiPriority="62"/>
-    <w:lsdException w:name="Medium Shading 1" w:uiPriority="63"/>
-    <w:lsdException w:name="Medium Shading 2" w:uiPriority="64"/>
-    <w:lsdException w:name="Medium List 1" w:uiPriority="65"/>
-    <w:lsdException w:name="Medium List 2" w:uiPriority="66"/>
-    <w:lsdException w:name="Medium Grid 1" w:uiPriority="67"/>
-    <w:lsdException w:name="Medium Grid 2" w:uiPriority="68"/>
-    <w:lsdException w:name="Medium Grid 3" w:uiPriority="69"/>
-    <w:lsdException w:name="Dark List" w:uiPriority="70"/>
-    <w:lsdException w:name="Colorful Shading" w:uiPriority="71"/>
-    <w:lsdException w:name="Colorful List" w:uiPriority="72"/>
-    <w:lsdException w:name="Colorful Grid" w:uiPriority="73"/>
-    <w:lsdException w:name="Light Shading Accent 1" w:uiPriority="60"/>
-    <w:lsdException w:name="Light List Accent 1" w:uiPriority="61"/>
-    <w:lsdException w:name="Light Grid Accent 1" w:uiPriority="62"/>
-    <w:lsdException w:name="Medium Shading 1 Accent 1" w:uiPriority="63"/>
-    <w:lsdException w:name="Medium Shading 2 Accent 1" w:uiPriority="64"/>
-    <w:lsdException w:name="Medium List 1 Accent 1" w:uiPriority="65"/>
-    <w:lsdException w:name="Revision" w:semiHidden="1" w:uiPriority="99"/>
-    <w:lsdException w:name="List Paragraph" w:uiPriority="34" w:qFormat="1"/>
-    <w:lsdException w:name="Quote" w:uiPriority="29" w:qFormat="1"/>
-    <w:lsdException w:name="Intense Quote" w:uiPriority="30" w:qFormat="1"/>
-    <w:lsdException w:name="Medium List 2 Accent 1" w:uiPriority="66"/>
-    <w:lsdException w:name="Medium Grid 1 Accent 1" w:uiPriority="67"/>
-    <w:lsdException w:name="Medium Grid 2 Accent 1" w:uiPriority="68"/>
-    <w:lsdException w:name="Medium Grid 3 Accent 1" w:uiPriority="69"/>
-    <w:lsdException w:name="Dark List Accent 1" w:uiPriority="70"/>
-    <w:lsdException w:name="Colorful Shading Accent 1" w:uiPriority="71"/>
-    <w:lsdException w:name="Colorful List Accent 1" w:uiPriority="72"/>
-    <w:lsdException w:name="Colorful Grid Accent 1" w:uiPriority="73"/>
-    <w:lsdException w:name="Light Shading Accent 2" w:uiPriority="60"/>
-    <w:lsdException w:name="Light List Accent 2" w:uiPriority="61"/>
-    <w:lsdException w:name="Light Grid Accent 2" w:uiPriority="62"/>
-    <w:lsdException w:name="Medium Shading 1 Accent 2" w:uiPriority="63"/>
-    <w:lsdException w:name="Medium Shading 2 Accent 2" w:uiPriority="64"/>
-    <w:lsdException w:name="Medium List 1 Accent 2" w:uiPriority="65"/>
-    <w:lsdException w:name="Medium List 2 Accent 2" w:uiPriority="66"/>
-    <w:lsdException w:name="Medium Grid 1 Accent 2" w:uiPriority="67"/>
-    <w:lsdException w:name="Medium Grid 2 Accent 2" w:uiPriority="68"/>
-    <w:lsdException w:name="Medium Grid 3 Accent 2" w:uiPriority="69"/>
-    <w:lsdException w:name="Dark List Accent 2" w:uiPriority="70"/>
-    <w:lsdException w:name="Colorful Shading Accent 2" w:uiPriority="71"/>
-    <w:lsdException w:name="Colorful List Accent 2" w:uiPriority="72"/>
-    <w:lsdException w:name="Colorful Grid Accent 2" w:uiPriority="73"/>
-    <w:lsdException w:name="Light Shading Accent 3" w:uiPriority="60"/>
-    <w:lsdException w:name="Light List Accent 3" w:uiPriority="61"/>
-    <w:lsdException w:name="Light Grid Accent 3" w:uiPriority="62"/>
-    <w:lsdException w:name="Medium Shading 1 Accent 3" w:uiPriority="63"/>
-    <w:lsdException w:name="Medium Shading 2 Accent 3" w:uiPriority="64"/>
-    <w:lsdException w:name="Medium List 1 Accent 3" w:uiPriority="65"/>
-    <w:lsdException w:name="Medium List 2 Accent 3" w:uiPriority="66"/>
-    <w:lsdException w:name="Medium Grid 1 Accent 3" w:uiPriority="67"/>
-    <w:lsdException w:name="Medium Grid 2 Accent 3" w:uiPriority="68"/>
-    <w:lsdException w:name="Medium Grid 3 Accent 3" w:uiPriority="69"/>
-    <w:lsdException w:name="Dark List Accent 3" w:uiPriority="70"/>
-    <w:lsdException w:name="Colorful Shading Accent 3" w:uiPriority="71"/>
-    <w:lsdException w:name="Colorful List Accent 3" w:uiPriority="72"/>
-    <w:lsdException w:name="Colorful Grid Accent 3" w:uiPriority="73"/>
-    <w:lsdException w:name="Light Shading Accent 4" w:uiPriority="60"/>
-    <w:lsdException w:name="Light List Accent 4" w:uiPriority="61"/>
-    <w:lsdException w:name="Light Grid Accent 4" w:uiPriority="62"/>
-    <w:lsdException w:name="Medium Shading 1 Accent 4" w:uiPriority="63"/>
-    <w:lsdException w:name="Medium Shading 2 Accent 4" w:uiPriority="64"/>
-    <w:lsdException w:name="Medium List 1 Accent 4" w:uiPriority="65"/>
-    <w:lsdException w:name="Medium List 2 Accent 4" w:uiPriority="66"/>
-    <w:lsdException w:name="Medium Grid 1 Accent 4" w:uiPriority="67"/>
-    <w:lsdException w:name="Medium Grid 2 Accent 4" w:uiPriority="68"/>
-    <w:lsdException w:name="Medium Grid 3 Accent 4" w:uiPriority="69"/>
-    <w:lsdException w:name="Dark List Accent 4" w:uiPriority="70"/>
-    <w:lsdException w:name="Colorful Shading Accent 4" w:uiPriority="71"/>
-    <w:lsdException w:name="Colorful List Accent 4" w:uiPriority="72"/>
-    <w:lsdException w:name="Colorful Grid Accent 4" w:uiPriority="73"/>
-    <w:lsdException w:name="Light Shading Accent 5" w:uiPriority="60"/>
-    <w:lsdException w:name="Light List Accent 5" w:uiPriority="61"/>
-    <w:lsdException w:name="Light Grid Accent 5" w:uiPriority="62"/>
-    <w:lsdException w:name="Medium Shading 1 Accent 5" w:uiPriority="63"/>
-    <w:lsdException w:name="Medium Shading 2 Accent 5" w:uiPriority="64"/>
-    <w:lsdException w:name="Medium List 1 Accent 5" w:uiPriority="65"/>
-    <w:lsdException w:name="Medium List 2 Accent 5" w:uiPriority="66"/>
-    <w:lsdException w:name="Medium Grid 1 Accent 5" w:uiPriority="67"/>
-    <w:lsdException w:name="Medium Grid 2 Accent 5" w:uiPriority="68"/>
-    <w:lsdException w:name="Medium Grid 3 Accent 5" w:uiPriority="69"/>
-    <w:lsdException w:name="Dark List Accent 5" w:uiPriority="70"/>
-    <w:lsdException w:name="Colorful Shading Accent 5" w:uiPriority="71"/>
-    <w:lsdException w:name="Colorful List Accent 5" w:uiPriority="72"/>
-    <w:lsdException w:name="Colorful Grid Accent 5" w:uiPriority="73"/>
-    <w:lsdException w:name="Light Shading Accent 6" w:uiPriority="60"/>
-    <w:lsdException w:name="Light List Accent 6" w:uiPriority="61"/>
-    <w:lsdException w:name="Light Grid Accent 6" w:uiPriority="62"/>
-    <w:lsdException w:name="Medium Shading 1 Accent 6" w:uiPriority="63"/>
-    <w:lsdException w:name="Medium Shading 2 Accent 6" w:uiPriority="64"/>
-    <w:lsdException w:name="Medium List 1 Accent 6" w:uiPriority="65"/>
-    <w:lsdException w:name="Medium List 2 Accent 6" w:uiPriority="66"/>
-    <w:lsdException w:name="Medium Grid 1 Accent 6" w:uiPriority="67"/>
-    <w:lsdException w:name="Medium Grid 2 Accent 6" w:uiPriority="68"/>
-    <w:lsdException w:name="Medium Grid 3 Accent 6" w:uiPriority="69"/>
-    <w:lsdException w:name="Dark List Accent 6" w:uiPriority="70"/>
-    <w:lsdException w:name="Colorful Shading Accent 6" w:uiPriority="71"/>
-    <w:lsdException w:name="Colorful List Accent 6" w:uiPriority="72"/>
-    <w:lsdException w:name="Colorful Grid Accent 6" w:uiPriority="73"/>
-    <w:lsdException w:name="Subtle Emphasis" w:uiPriority="19" w:qFormat="1"/>
-    <w:lsdException w:name="Intense Emphasis" w:uiPriority="21" w:qFormat="1"/>
-    <w:lsdException w:name="Subtle Reference" w:uiPriority="31" w:qFormat="1"/>
-    <w:lsdException w:name="Intense Reference" w:uiPriority="32" w:qFormat="1"/>
-    <w:lsdException w:name="Book Title" w:uiPriority="33" w:qFormat="1"/>
-    <w:lsdException w:name="Bibliography" w:semiHidden="1" w:uiPriority="37" w:unhideWhenUsed="1"/>
-    <w:lsdException w:name="TOC Heading" w:semiHidden="1" w:uiPriority="39" w:unhideWhenUsed="1" w:qFormat="1"/>
-    <w:lsdException w:name="Plain Table 1" w:uiPriority="41"/>
-    <w:lsdException w:name="Plain Table 2" w:uiPriority="42"/>
-    <w:lsdException w:name="Plain Table 3" w:uiPriority="43"/>
-    <w:lsdException w:name="Plain Table 4" w:uiPriority="44"/>
-    <w:lsdException w:name="Plain Table 5" w:uiPriority="45"/>
-    <w:lsdException w:name="Grid Table Light" w:uiPriority="40"/>
-    <w:lsdException w:name="Grid Table 1 Light" w:uiPriority="46"/>
-    <w:lsdException w:name="Grid Table 2" w:uiPriority="47"/>
-    <w:lsdException w:name="Grid Table 3" w:uiPriority="48"/>
-    <w:lsdException w:name="Grid Table 4" w:uiPriority="49"/>
-    <w:lsdException w:name="Grid Table 5 Dark" w:uiPriority="50"/>
-    <w:lsdException w:name="Grid Table 6 Colorful" w:uiPriority="51"/>
-    <w:lsdException w:name="Grid Table 7 Colorful" w:uiPriority="52"/>
-    <w:lsdException w:name="Grid Table 1 Light Accent 1" w:uiPriority="46"/>
-    <w:lsdException w:name="Grid Table 2 Accent 1" w:uiPriority="47"/>
-    <w:lsdException w:name="Grid Table 3 Accent 1" w:uiPriority="48"/>
-    <w:lsdException w:name="Grid Table 4 Accent 1" w:uiPriority="49"/>
-    <w:lsdException w:name="Grid Table 5 Dark Accent 1" w:uiPriority="50"/>
-    <w:lsdException w:name="Grid Table 6 Colorful Accent 1" w:uiPriority="51"/>
-    <w:lsdException w:name="Grid Table 7 Colorful Accent 1" w:uiPriority="52"/>
-    <w:lsdException w:name="Grid Table 1 Light Accent 2" w:uiPriority="46"/>
-    <w:lsdException w:name="Grid Table 2 Accent 2" w:uiPriority="47"/>
-    <w:lsdException w:name="Grid Table 3 Accent 2" w:uiPriority="48"/>
-    <w:lsdException w:name="Grid Table 4 Accent 2" w:uiPriority="49"/>
-    <w:lsdException w:name="Grid Table 5 Dark Accent 2" w:uiPriority="50"/>
-    <w:lsdException w:name="Grid Table 6 Colorful Accent 2" w:uiPriority="51"/>
-    <w:lsdException w:name="Grid Table 7 Colorful Accent 2" w:uiPriority="52"/>
-    <w:lsdException w:name="Grid Table 1 Light Accent 3" w:uiPriority="46"/>
-    <w:lsdException w:name="Grid Table 2 Accent 3" w:uiPriority="47"/>
-    <w:lsdException w:name="Grid Table 3 Accent 3" w:uiPriority="48"/>
-    <w:lsdException w:name="Grid Table 4 Accent 3" w:uiPriority="49"/>
-    <w:lsdException w:name="Grid Table 5 Dark Accent 3" w:uiPriority="50"/>
-    <w:lsdException w:name="Grid Table 6 Colorful Accent 3" w:uiPriority="51"/>
-    <w:lsdException w:name="Grid Table 7 Colorful Accent 3" w:uiPriority="52"/>
-    <w:lsdException w:name="Grid Table 1 Light Accent 4" w:uiPriority="46"/>
-    <w:lsdException w:name="Grid Table 2 Accent 4" w:uiPriority="47"/>
-    <w:lsdException w:name="Grid Table 3 Accent 4" w:uiPriority="48"/>
-    <w:lsdException w:name="Grid Table 4 Accent 4" w:uiPriority="49"/>
-    <w:lsdException w:name="Grid Table 5 Dark Accent 4" w:uiPriority="50"/>
-    <w:lsdException w:name="Grid Table 6 Colorful Accent 4" w:uiPriority="51"/>
-    <w:lsdException w:name="Grid Table 7 Colorful Accent 4" w:uiPriority="52"/>
-    <w:lsdException w:name="Grid Table 1 Light Accent 5" w:uiPriority="46"/>
-    <w:lsdException w:name="Grid Table 2 Accent 5" w:uiPriority="47"/>
-    <w:lsdException w:name="Grid Table 3 Accent 5" w:uiPriority="48"/>
-    <w:lsdException w:name="Grid Table 4 Accent 5" w:uiPriority="49"/>
-    <w:lsdException w:name="Grid Table 5 Dark Accent 5" w:uiPriority="50"/>
-    <w:lsdException w:name="Grid Table 6 Colorful Accent 5" w:uiPriority="51"/>
-    <w:lsdException w:name="Grid Table 7 Colorful Accent 5" w:uiPriority="52"/>
-    <w:lsdException w:name="Grid Table 1 Light Accent 6" w:uiPriority="46"/>
-    <w:lsdException w:name="Grid Table 2 Accent 6" w:uiPriority="47"/>
-    <w:lsdException w:name="Grid Table 3 Accent 6" w:uiPriority="48"/>
-    <w:lsdException w:name="Grid Table 4 Accent 6" w:uiPriority="49"/>
-    <w:lsdException w:name="Grid Table 5 Dark Accent 6" w:uiPriority="50"/>
-    <w:lsdException w:name="Grid Table 6 Colorful Accent 6" w:uiPriority="51"/>
-    <w:lsdException w:name="Grid Table 7 Colorful Accent 6" w:uiPriority="52"/>
-    <w:lsdException w:name="List Table 1 Light" w:uiPriority="46"/>
-    <w:lsdException w:name="List Table 2" w:uiPriority="47"/>
-    <w:lsdException w:name="List Table 3" w:uiPriority="48"/>
-    <w:lsdException w:name="List Table 4" w:uiPriority="49"/>
-    <w:lsdException w:name="List Table 5 Dark" w:uiPriority="50"/>
-    <w:lsdException w:name="List Table 6 Colorful" w:uiPriority="51"/>
-    <w:lsdException w:name="List Table 7 Colorful" w:uiPriority="52"/>
-    <w:lsdException w:name="List Table 1 Light Accent 1" w:uiPriority="46"/>
-    <w:lsdException w:name="List Table 2 Accent 1" w:uiPriority="47"/>
-    <w:lsdException w:name="List Table 3 Accent 1" w:uiPriority="48"/>
-    <w:lsdException w:name="List Table 4 Accent 1" w:uiPriority="49"/>
-    <w:lsdException w:name="List Table 5 Dark Accent 1" w:uiPriority="50"/>
-    <w:lsdException w:name="List Table 6 Colorful Accent 1" w:uiPriority="51"/>
-    <w:lsdException w:name="List Table 7 Colorful Accent 1" w:uiPriority="52"/>
-    <w:lsdException w:name="List Table 1 Light Accent 2" w:uiPriority="46"/>
-    <w:lsdException w:name="List Table 2 Accent 2" w:uiPriority="47"/>
-    <w:lsdException w:name="List Table 3 Accent 2" w:uiPriority="48"/>
-    <w:lsdException w:name="List Table 4 Accent 2" w:uiPriority="49"/>
-    <w:lsdException w:name="List Table 5 Dark Accent 2" w:uiPriority="50"/>
-    <w:lsdException w:name="List Table 6 Colorful Accent 2" w:uiPriority="51"/>
-    <w:lsdException w:name="List Table 7 Colorful Accent 2" w:uiPriority="52"/>
-    <w:lsdException w:name="List Table 1 Light Accent 3" w:uiPriority="46"/>
-    <w:lsdException w:name="List Table 2 Accent 3" w:uiPriority="47"/>
-    <w:lsdException w:name="List Table 3 Accent 3" w:uiPriority="48"/>
-    <w:lsdException w:name="List Table 4 Accent 3" w:uiPriority="49"/>
-    <w:lsdException w:name="List Table 5 Dark Accent 3" w:uiPriority="50"/>
-    <w:lsdException w:name="List Table 6 Colorful Accent 3" w:uiPriority="51"/>
-    <w:lsdException w:name="List Table 7 Colorful Accent 3" w:uiPriority="52"/>
-    <w:lsdException w:name="List Table 1 Light Accent 4" w:uiPriority="46"/>
-    <w:lsdException w:name="List Table 2 Accent 4" w:uiPriority="47"/>
-    <w:lsdException w:name="List Table 3 Accent 4" w:uiPriority="48"/>
-    <w:lsdException w:name="List Table 4 Accent 4" w:uiPriority="49"/>
-    <w:lsdException w:name="List Table 5 Dark Accent 4" w:uiPriority="50"/>
-    <w:lsdException w:name="List Table 6 Colorful Accent 4" w:uiPriority="51"/>
-    <w:lsdException w:name="List Table 7 Colorful Accent 4" w:uiPriority="52"/>
-    <w:lsdException w:name="List Table 1 Light Accent 5" w:uiPriority="46"/>
-    <w:lsdException w:name="List Table 2 Accent 5" w:uiPriority="47"/>
-    <w:lsdException w:name="List Table 3 Accent 5" w:uiPriority="48"/>
-    <w:lsdException w:name="List Table 4 Accent 5" w:uiPriority="49"/>
-    <w:lsdException w:name="List Table 5 Dark Accent 5" w:uiPriority="50"/>
-    <w:lsdException w:name="List Table 6 Colorful Accent 5" w:uiPriority="51"/>
-    <w:lsdException w:name="List Table 7 Colorful Accent 5" w:uiPriority="52"/>
-    <w:lsdException w:name="List Table 1 Light Accent 6" w:uiPriority="46"/>
-    <w:lsdException w:name="List Table 2 Accent 6" w:uiPriority="47"/>
-    <w:lsdException w:name="List Table 3 Accent 6" w:uiPriority="48"/>
-    <w:lsdException w:name="List Table 4 Accent 6" w:uiPriority="49"/>
-    <w:lsdException w:name="List Table 5 Dark Accent 6" w:uiPriority="50"/>
-    <w:lsdException w:name="List Table 6 Colorful Accent 6" w:uiPriority="51"/>
-    <w:lsdException w:name="List Table 7 Colorful Accent 6" w:uiPriority="52"/>
-    <w:lsdException w:name="Mention" w:semiHidden="1" w:uiPriority="99" w:unhideWhenUsed="1"/>
+  <w:latentStyles w:defLockedState="0" w:defUIPriority="0" w:defSemiHidden="1" w:defUnhideWhenUsed="1" w:defQFormat="0" w:count="267">
+    <w:lsdException w:name="Normal" w:semiHidden="0" w:unhideWhenUsed="0" w:qFormat="1"/>
+    <w:lsdException w:name="heading 1" w:semiHidden="0" w:unhideWhenUsed="0" w:qFormat="1"/>
+    <w:lsdException w:name="heading 2" w:semiHidden="0" w:unhideWhenUsed="0" w:qFormat="1"/>
+    <w:lsdException w:name="heading 3" w:semiHidden="0" w:unhideWhenUsed="0" w:qFormat="1"/>
+    <w:lsdException w:name="heading 4" w:semiHidden="0" w:unhideWhenUsed="0" w:qFormat="1"/>
+    <w:lsdException w:name="heading 5" w:semiHidden="0" w:unhideWhenUsed="0" w:qFormat="1"/>
+    <w:lsdException w:name="heading 6" w:semiHidden="0" w:unhideWhenUsed="0" w:qFormat="1"/>
+    <w:lsdException w:name="heading 7" w:qFormat="1"/>
+    <w:lsdException w:name="heading 8" w:qFormat="1"/>
+    <w:lsdException w:name="heading 9" w:qFormat="1"/>
+    <w:lsdException w:name="footer" w:uiPriority="99"/>
+    <w:lsdException w:name="caption" w:qFormat="1"/>
+    <w:lsdException w:name="List Number" w:semiHidden="0" w:unhideWhenUsed="0"/>
+    <w:lsdException w:name="List 4" w:semiHidden="0" w:unhideWhenUsed="0"/>
+    <w:lsdException w:name="List 5" w:semiHidden="0" w:unhideWhenUsed="0"/>
+    <w:lsdException w:name="Title" w:semiHidden="0" w:unhideWhenUsed="0" w:qFormat="1"/>
+    <w:lsdException w:name="Subtitle" w:semiHidden="0" w:unhideWhenUsed="0" w:qFormat="1"/>
+    <w:lsdException w:name="Salutation" w:semiHidden="0" w:unhideWhenUsed="0"/>
+    <w:lsdException w:name="Date" w:semiHidden="0" w:unhideWhenUsed="0"/>
+    <w:lsdException w:name="Body Text First Indent" w:semiHidden="0" w:unhideWhenUsed="0"/>
+    <w:lsdException w:name="Strong" w:semiHidden="0" w:unhideWhenUsed="0" w:qFormat="1"/>
+    <w:lsdException w:name="Emphasis" w:semiHidden="0" w:unhideWhenUsed="0" w:qFormat="1"/>
+    <w:lsdException w:name="Table Grid" w:semiHidden="0" w:unhideWhenUsed="0"/>
+    <w:lsdException w:name="Placeholder Text" w:uiPriority="99" w:unhideWhenUsed="0"/>
+    <w:lsdException w:name="No Spacing" w:semiHidden="0" w:uiPriority="1" w:unhideWhenUsed="0" w:qFormat="1"/>
+    <w:lsdException w:name="Light Shading" w:semiHidden="0" w:uiPriority="60" w:unhideWhenUsed="0"/>
+    <w:lsdException w:name="Light List" w:semiHidden="0" w:uiPriority="61" w:unhideWhenUsed="0"/>
+    <w:lsdException w:name="Light Grid" w:semiHidden="0" w:uiPriority="62" w:unhideWhenUsed="0"/>
+    <w:lsdException w:name="Medium Shading 1" w:semiHidden="0" w:uiPriority="63" w:unhideWhenUsed="0"/>
+    <w:lsdException w:name="Medium Shading 2" w:semiHidden="0" w:uiPriority="64" w:unhideWhenUsed="0"/>
+    <w:lsdException w:name="Medium List 1" w:semiHidden="0" w:uiPriority="65" w:unhideWhenUsed="0"/>
+    <w:lsdException w:name="Medium List 2" w:semiHidden="0" w:uiPriority="66" w:unhideWhenUsed="0"/>
+    <w:lsdException w:name="Medium Grid 1" w:semiHidden="0" w:uiPriority="67" w:unhideWhenUsed="0"/>
+    <w:lsdException w:name="Medium Grid 2" w:semiHidden="0" w:uiPriority="68" w:unhideWhenUsed="0"/>
+    <w:lsdException w:name="Medium Grid 3" w:semiHidden="0" w:uiPriority="69" w:unhideWhenUsed="0"/>
+    <w:lsdException w:name="Dark List" w:semiHidden="0" w:uiPriority="70" w:unhideWhenUsed="0"/>
+    <w:lsdException w:name="Colorful Shading" w:semiHidden="0" w:uiPriority="71" w:unhideWhenUsed="0"/>
+    <w:lsdException w:name="Colorful List" w:semiHidden="0" w:uiPriority="72" w:unhideWhenUsed="0"/>
+    <w:lsdException w:name="Colorful Grid" w:semiHidden="0" w:uiPriority="73" w:unhideWhenUsed="0"/>
+    <w:lsdException w:name="Light Shading Accent 1" w:semiHidden="0" w:uiPriority="60" w:unhideWhenUsed="0"/>
+    <w:lsdException w:name="Light List Accent 1" w:semiHidden="0" w:uiPriority="61" w:unhideWhenUsed="0"/>
+    <w:lsdException w:name="Light Grid Accent 1" w:semiHidden="0" w:uiPriority="62" w:unhideWhenUsed="0"/>
+    <w:lsdException w:name="Medium Shading 1 Accent 1" w:semiHidden="0" w:uiPriority="63" w:unhideWhenUsed="0"/>
+    <w:lsdException w:name="Medium Shading 2 Accent 1" w:semiHidden="0" w:uiPriority="64" w:unhideWhenUsed="0"/>
+    <w:lsdException w:name="Medium List 1 Accent 1" w:semiHidden="0" w:uiPriority="65" w:unhideWhenUsed="0"/>
+    <w:lsdException w:name="Revision" w:uiPriority="99" w:unhideWhenUsed="0"/>
+    <w:lsdException w:name="List Paragraph" w:semiHidden="0" w:uiPriority="34" w:unhideWhenUsed="0" w:qFormat="1"/>
+    <w:lsdException w:name="Quote" w:semiHidden="0" w:uiPriority="29" w:unhideWhenUsed="0" w:qFormat="1"/>
+    <w:lsdException w:name="Intense Quote" w:semiHidden="0" w:uiPriority="30" w:unhideWhenUsed="0" w:qFormat="1"/>
+    <w:lsdException w:name="Medium List 2 Accent 1" w:semiHidden="0" w:uiPriority="66" w:unhideWhenUsed="0"/>
+    <w:lsdException w:name="Medium Grid 1 Accent 1" w:semiHidden="0" w:uiPriority="67" w:unhideWhenUsed="0"/>
+    <w:lsdException w:name="Medium Grid 2 Accent 1" w:semiHidden="0" w:uiPriority="68" w:unhideWhenUsed="0"/>
+    <w:lsdException w:name="Medium Grid 3 Accent 1" w:semiHidden="0" w:uiPriority="69" w:unhideWhenUsed="0"/>
+    <w:lsdException w:name="Dark List Accent 1" w:semiHidden="0" w:uiPriority="70" w:unhideWhenUsed="0"/>
+    <w:lsdException w:name="Colorful Shading Accent 1" w:semiHidden="0" w:uiPriority="71" w:unhideWhenUsed="0"/>
+    <w:lsdException w:name="Colorful List Accent 1" w:semiHidden="0" w:uiPriority="72" w:unhideWhenUsed="0"/>
+    <w:lsdException w:name="Colorful Grid Accent 1" w:semiHidden="0" w:uiPriority="73" w:unhideWhenUsed="0"/>
+    <w:lsdException w:name="Light Shading Accent 2" w:semiHidden="0" w:uiPriority="60" w:unhideWhenUsed="0"/>
+    <w:lsdException w:name="Light List Accent 2" w:semiHidden="0" w:uiPriority="61" w:unhideWhenUsed="0"/>
+    <w:lsdException w:name="Light Grid Accent 2" w:semiHidden="0" w:uiPriority="62" w:unhideWhenUsed="0"/>
+    <w:lsdException w:name="Medium Shading 1 Accent 2" w:semiHidden="0" w:uiPriority="63" w:unhideWhenUsed="0"/>
+    <w:lsdException w:name="Medium Shading 2 Accent 2" w:semiHidden="0" w:uiPriority="64" w:unhideWhenUsed="0"/>
+    <w:lsdException w:name="Medium List 1 Accent 2" w:semiHidden="0" w:uiPriority="65" w:unhideWhenUsed="0"/>
+    <w:lsdException w:name="Medium List 2 Accent 2" w:semiHidden="0" w:uiPriority="66" w:unhideWhenUsed="0"/>
+    <w:lsdException w:name="Medium Grid 1 Accent 2" w:semiHidden="0" w:uiPriority="67" w:unhideWhenUsed="0"/>
+    <w:lsdException w:name="Medium Grid 2 Accent 2" w:semiHidden="0" w:uiPriority="68" w:unhideWhenUsed="0"/>
+    <w:lsdException w:name="Medium Grid 3 Accent 2" w:semiHidden="0" w:uiPriority="69" w:unhideWhenUsed="0"/>
+    <w:lsdException w:name="Dark List Accent 2" w:semiHidden="0" w:uiPriority="70" w:unhideWhenUsed="0"/>
+    <w:lsdException w:name="Colorful Shading Accent 2" w:semiHidden="0" w:uiPriority="71" w:unhideWhenUsed="0"/>
+    <w:lsdException w:name="Colorful List Accent 2" w:semiHidden="0" w:uiPriority="72" w:unhideWhenUsed="0"/>
+    <w:lsdException w:name="Colorful Grid Accent 2" w:semiHidden="0" w:uiPriority="73" w:unhideWhenUsed="0"/>
+    <w:lsdException w:name="Light Shading Accent 3" w:semiHidden="0" w:uiPriority="60" w:unhideWhenUsed="0"/>
+    <w:lsdException w:name="Light List Accent 3" w:semiHidden="0" w:uiPriority="61" w:unhideWhenUsed="0"/>
+    <w:lsdException w:name="Light Grid Accent 3" w:semiHidden="0" w:uiPriority="62" w:unhideWhenUsed="0"/>
+    <w:lsdException w:name="Medium Shading 1 Accent 3" w:semiHidden="0" w:uiPriority="63" w:unhideWhenUsed="0"/>
+    <w:lsdException w:name="Medium Shading 2 Accent 3" w:semiHidden="0" w:uiPriority="64" w:unhideWhenUsed="0"/>
+    <w:lsdException w:name="Medium List 1 Accent 3" w:semiHidden="0" w:uiPriority="65" w:unhideWhenUsed="0"/>
+    <w:lsdException w:name="Medium List 2 Accent 3" w:semiHidden="0" w:uiPriority="66" w:unhideWhenUsed="0"/>
+    <w:lsdException w:name="Medium Grid 1 Accent 3" w:semiHidden="0" w:uiPriority="67" w:unhideWhenUsed="0"/>
+    <w:lsdException w:name="Medium Grid 2 Accent 3" w:semiHidden="0" w:uiPriority="68" w:unhideWhenUsed="0"/>
+    <w:lsdException w:name="Medium Grid 3 Accent 3" w:semiHidden="0" w:uiPriority="69" w:unhideWhenUsed="0"/>
+    <w:lsdException w:name="Dark List Accent 3" w:semiHidden="0" w:uiPriority="70" w:unhideWhenUsed="0"/>
+    <w:lsdException w:name="Colorful Shading Accent 3" w:semiHidden="0" w:uiPriority="71" w:unhideWhenUsed="0"/>
+    <w:lsdException w:name="Colorful List Accent 3" w:semiHidden="0" w:uiPriority="72" w:unhideWhenUsed="0"/>
+    <w:lsdException w:name="Colorful Grid Accent 3" w:semiHidden="0" w:uiPriority="73" w:unhideWhenUsed="0"/>
+    <w:lsdException w:name="Light Shading Accent 4" w:semiHidden="0" w:uiPriority="60" w:unhideWhenUsed="0"/>
+    <w:lsdException w:name="Light List Accent 4" w:semiHidden="0" w:uiPriority="61" w:unhideWhenUsed="0"/>
+    <w:lsdException w:name="Light Grid Accent 4" w:semiHidden="0" w:uiPriority="62" w:unhideWhenUsed="0"/>
+    <w:lsdException w:name="Medium Shading 1 Accent 4" w:semiHidden="0" w:uiPriority="63" w:unhideWhenUsed="0"/>
+    <w:lsdException w:name="Medium Shading 2 Accent 4" w:semiHidden="0" w:uiPriority="64" w:unhideWhenUsed="0"/>
+    <w:lsdException w:name="Medium List 1 Accent 4" w:semiHidden="0" w:uiPriority="65" w:unhideWhenUsed="0"/>
+    <w:lsdException w:name="Medium List 2 Accent 4" w:semiHidden="0" w:uiPriority="66" w:unhideWhenUsed="0"/>
+    <w:lsdException w:name="Medium Grid 1 Accent 4" w:semiHidden="0" w:uiPriority="67" w:unhideWhenUsed="0"/>
+    <w:lsdException w:name="Medium Grid 2 Accent 4" w:semiHidden="0" w:uiPriority="68" w:unhideWhenUsed="0"/>
+    <w:lsdException w:name="Medium Grid 3 Accent 4" w:semiHidden="0" w:uiPriority="69" w:unhideWhenUsed="0"/>
+    <w:lsdException w:name="Dark List Accent 4" w:semiHidden="0" w:uiPriority="70" w:unhideWhenUsed="0"/>
+    <w:lsdException w:name="Colorful Shading Accent 4" w:semiHidden="0" w:uiPriority="71" w:unhideWhenUsed="0"/>
+    <w:lsdException w:name="Colorful List Accent 4" w:semiHidden="0" w:uiPriority="72" w:unhideWhenUsed="0"/>
+    <w:lsdException w:name="Colorful Grid Accent 4" w:semiHidden="0" w:uiPriority="73" w:unhideWhenUsed="0"/>
+    <w:lsdException w:name="Light Shading Accent 5" w:semiHidden="0" w:uiPriority="60" w:unhideWhenUsed="0"/>
+    <w:lsdException w:name="Light List Accent 5" w:semiHidden="0" w:uiPriority="61" w:unhideWhenUsed="0"/>
+    <w:lsdException w:name="Light Grid Accent 5" w:semiHidden="0" w:uiPriority="62" w:unhideWhenUsed="0"/>
+    <w:lsdException w:name="Medium Shading 1 Accent 5" w:semiHidden="0" w:uiPriority="63" w:unhideWhenUsed="0"/>
+    <w:lsdException w:name="Medium Shading 2 Accent 5" w:semiHidden="0" w:uiPriority="64" w:unhideWhenUsed="0"/>
+    <w:lsdException w:name="Medium List 1 Accent 5" w:semiHidden="0" w:uiPriority="65" w:unhideWhenUsed="0"/>
+    <w:lsdException w:name="Medium List 2 Accent 5" w:semiHidden="0" w:uiPriority="66" w:unhideWhenUsed="0"/>
+    <w:lsdException w:name="Medium Grid 1 Accent 5" w:semiHidden="0" w:uiPriority="67" w:unhideWhenUsed="0"/>
+    <w:lsdException w:name="Medium Grid 2 Accent 5" w:semiHidden="0" w:uiPriority="68" w:unhideWhenUsed="0"/>
+    <w:lsdException w:name="Medium Grid 3 Accent 5" w:semiHidden="0" w:uiPriority="69" w:unhideWhenUsed="0"/>
+    <w:lsdException w:name="Dark List Accent 5" w:semiHidden="0" w:uiPriority="70" w:unhideWhenUsed="0"/>
+    <w:lsdException w:name="Colorful Shading Accent 5" w:semiHidden="0" w:uiPriority="71" w:unhideWhenUsed="0"/>
+    <w:lsdException w:name="Colorful List Accent 5" w:semiHidden="0" w:uiPriority="72" w:unhideWhenUsed="0"/>
+    <w:lsdException w:name="Colorful Grid Accent 5" w:semiHidden="0" w:uiPriority="73" w:unhideWhenUsed="0"/>
+    <w:lsdException w:name="Light Shading Accent 6" w:semiHidden="0" w:uiPriority="60" w:unhideWhenUsed="0"/>
+    <w:lsdException w:name="Light List Accent 6" w:semiHidden="0" w:uiPriority="61" w:unhideWhenUsed="0"/>
+    <w:lsdException w:name="Light Grid Accent 6" w:semiHidden="0" w:uiPriority="62" w:unhideWhenUsed="0"/>
+    <w:lsdException w:name="Medium Shading 1 Accent 6" w:semiHidden="0" w:uiPriority="63" w:unhideWhenUsed="0"/>
+    <w:lsdException w:name="Medium Shading 2 Accent 6" w:semiHidden="0" w:uiPriority="64" w:unhideWhenUsed="0"/>
+    <w:lsdException w:name="Medium List 1 Accent 6" w:semiHidden="0" w:uiPriority="65" w:unhideWhenUsed="0"/>
+    <w:lsdException w:name="Medium List 2 Accent 6" w:semiHidden="0" w:uiPriority="66" w:unhideWhenUsed="0"/>
+    <w:lsdException w:name="Medium Grid 1 Accent 6" w:semiHidden="0" w:uiPriority="67" w:unhideWhenUsed="0"/>
+    <w:lsdException w:name="Medium Grid 2 Accent 6" w:semiHidden="0" w:uiPriority="68" w:unhideWhenUsed="0"/>
+    <w:lsdException w:name="Medium Grid 3 Accent 6" w:semiHidden="0" w:uiPriority="69" w:unhideWhenUsed="0"/>
+    <w:lsdException w:name="Dark List Accent 6" w:semiHidden="0" w:uiPriority="70" w:unhideWhenUsed="0"/>
+    <w:lsdException w:name="Colorful Shading Accent 6" w:semiHidden="0" w:uiPriority="71" w:unhideWhenUsed="0"/>
+    <w:lsdException w:name="Colorful List Accent 6" w:semiHidden="0" w:uiPriority="72" w:unhideWhenUsed="0"/>
+    <w:lsdException w:name="Colorful Grid Accent 6" w:semiHidden="0" w:uiPriority="73" w:unhideWhenUsed="0"/>
+    <w:lsdException w:name="Subtle Emphasis" w:semiHidden="0" w:uiPriority="19" w:unhideWhenUsed="0" w:qFormat="1"/>
+    <w:lsdException w:name="Intense Emphasis" w:semiHidden="0" w:uiPriority="21" w:unhideWhenUsed="0" w:qFormat="1"/>
+    <w:lsdException w:name="Subtle Reference" w:semiHidden="0" w:uiPriority="31" w:unhideWhenUsed="0" w:qFormat="1"/>
+    <w:lsdException w:name="Intense Reference" w:semiHidden="0" w:uiPriority="32" w:unhideWhenUsed="0" w:qFormat="1"/>
+    <w:lsdException w:name="Book Title" w:semiHidden="0" w:uiPriority="33" w:unhideWhenUsed="0" w:qFormat="1"/>
+    <w:lsdException w:name="Bibliography" w:uiPriority="37"/>
+    <w:lsdException w:name="TOC Heading" w:uiPriority="39" w:qFormat="1"/>
   </w:latentStyles>
   <w:style w:type="paragraph" w:default="1" w:styleId="Normal">
     <w:name w:val="Normal"/>
@@ -19586,6 +19810,196 @@
 </w:styles>
 </file>
 
+<file path=word/stylesWithEffects.xml><?xml version="1.0" encoding="utf-8"?>
+<w:styles xmlns:wpc="http://schemas.microsoft.com/office/word/2010/wordprocessingCanvas" xmlns:mc="http://schemas.openxmlformats.org/markup-compatibility/2006" xmlns:o="urn:schemas-microsoft-com:office:office" xmlns:r="http://schemas.openxmlformats.org/officeDocument/2006/relationships" xmlns:m="http://schemas.openxmlformats.org/officeDocument/2006/math" xmlns:v="urn:schemas-microsoft-com:vml" xmlns:wp14="http://schemas.microsoft.com/office/word/2010/wordprocessingDrawing" xmlns:wp="http://schemas.openxmlformats.org/drawingml/2006/wordprocessingDrawing" xmlns:w10="urn:schemas-microsoft-com:office:word" xmlns:w="http://schemas.openxmlformats.org/wordprocessingml/2006/main" xmlns:w14="http://schemas.microsoft.com/office/word/2010/wordml" xmlns:wpg="http://schemas.microsoft.com/office/word/2010/wordprocessingGroup" xmlns:wpi="http://schemas.microsoft.com/office/word/2010/wordprocessingInk" xmlns:wne="http://schemas.microsoft.com/office/word/2006/wordml" xmlns:wps="http://schemas.microsoft.com/office/word/2010/wordprocessingShape" mc:Ignorable="w14 wp14">
+  <w:docDefaults>
+    <w:rPrDefault>
+      <w:rPr>
+        <w:rFonts w:asciiTheme="minorHAnsi" w:eastAsiaTheme="minorEastAsia" w:hAnsiTheme="minorHAnsi" w:cstheme="minorBidi"/>
+        <w:sz w:val="22"/>
+        <w:szCs w:val="22"/>
+        <w:lang w:val="en-GB" w:eastAsia="en-GB" w:bidi="ar-SA"/>
+      </w:rPr>
+    </w:rPrDefault>
+    <w:pPrDefault>
+      <w:pPr>
+        <w:spacing w:after="200" w:line="276" w:lineRule="auto"/>
+      </w:pPr>
+    </w:pPrDefault>
+  </w:docDefaults>
+  <w:latentStyles w:defLockedState="0" w:defUIPriority="99" w:defSemiHidden="1" w:defUnhideWhenUsed="1" w:defQFormat="0" w:count="267">
+    <w:lsdException w:name="Normal" w:semiHidden="0" w:uiPriority="0" w:unhideWhenUsed="0" w:qFormat="1"/>
+    <w:lsdException w:name="heading 1" w:semiHidden="0" w:uiPriority="9" w:unhideWhenUsed="0" w:qFormat="1"/>
+    <w:lsdException w:name="heading 2" w:uiPriority="9" w:qFormat="1"/>
+    <w:lsdException w:name="heading 3" w:uiPriority="9" w:qFormat="1"/>
+    <w:lsdException w:name="heading 4" w:uiPriority="9" w:qFormat="1"/>
+    <w:lsdException w:name="heading 5" w:uiPriority="9" w:qFormat="1"/>
+    <w:lsdException w:name="heading 6" w:uiPriority="9" w:qFormat="1"/>
+    <w:lsdException w:name="heading 7" w:uiPriority="9" w:qFormat="1"/>
+    <w:lsdException w:name="heading 8" w:uiPriority="9" w:qFormat="1"/>
+    <w:lsdException w:name="heading 9" w:uiPriority="9" w:qFormat="1"/>
+    <w:lsdException w:name="toc 1" w:uiPriority="39"/>
+    <w:lsdException w:name="toc 2" w:uiPriority="39"/>
+    <w:lsdException w:name="toc 3" w:uiPriority="39"/>
+    <w:lsdException w:name="toc 4" w:uiPriority="39"/>
+    <w:lsdException w:name="toc 5" w:uiPriority="39"/>
+    <w:lsdException w:name="toc 6" w:uiPriority="39"/>
+    <w:lsdException w:name="toc 7" w:uiPriority="39"/>
+    <w:lsdException w:name="toc 8" w:uiPriority="39"/>
+    <w:lsdException w:name="toc 9" w:uiPriority="39"/>
+    <w:lsdException w:name="caption" w:uiPriority="35" w:qFormat="1"/>
+    <w:lsdException w:name="Title" w:semiHidden="0" w:uiPriority="10" w:unhideWhenUsed="0" w:qFormat="1"/>
+    <w:lsdException w:name="Default Paragraph Font" w:uiPriority="1"/>
+    <w:lsdException w:name="Subtitle" w:semiHidden="0" w:uiPriority="11" w:unhideWhenUsed="0" w:qFormat="1"/>
+    <w:lsdException w:name="Strong" w:semiHidden="0" w:uiPriority="22" w:unhideWhenUsed="0" w:qFormat="1"/>
+    <w:lsdException w:name="Emphasis" w:semiHidden="0" w:uiPriority="20" w:unhideWhenUsed="0" w:qFormat="1"/>
+    <w:lsdException w:name="Table Grid" w:semiHidden="0" w:uiPriority="59" w:unhideWhenUsed="0"/>
+    <w:lsdException w:name="Placeholder Text" w:unhideWhenUsed="0"/>
+    <w:lsdException w:name="No Spacing" w:semiHidden="0" w:uiPriority="1" w:unhideWhenUsed="0" w:qFormat="1"/>
+    <w:lsdException w:name="Light Shading" w:semiHidden="0" w:uiPriority="60" w:unhideWhenUsed="0"/>
+    <w:lsdException w:name="Light List" w:semiHidden="0" w:uiPriority="61" w:unhideWhenUsed="0"/>
+    <w:lsdException w:name="Light Grid" w:semiHidden="0" w:uiPriority="62" w:unhideWhenUsed="0"/>
+    <w:lsdException w:name="Medium Shading 1" w:semiHidden="0" w:uiPriority="63" w:unhideWhenUsed="0"/>
+    <w:lsdException w:name="Medium Shading 2" w:semiHidden="0" w:uiPriority="64" w:unhideWhenUsed="0"/>
+    <w:lsdException w:name="Medium List 1" w:semiHidden="0" w:uiPriority="65" w:unhideWhenUsed="0"/>
+    <w:lsdException w:name="Medium List 2" w:semiHidden="0" w:uiPriority="66" w:unhideWhenUsed="0"/>
+    <w:lsdException w:name="Medium Grid 1" w:semiHidden="0" w:uiPriority="67" w:unhideWhenUsed="0"/>
+    <w:lsdException w:name="Medium Grid 2" w:semiHidden="0" w:uiPriority="68" w:unhideWhenUsed="0"/>
+    <w:lsdException w:name="Medium Grid 3" w:semiHidden="0" w:uiPriority="69" w:unhideWhenUsed="0"/>
+    <w:lsdException w:name="Dark List" w:semiHidden="0" w:uiPriority="70" w:unhideWhenUsed="0"/>
+    <w:lsdException w:name="Colorful Shading" w:semiHidden="0" w:uiPriority="71" w:unhideWhenUsed="0"/>
+    <w:lsdException w:name="Colorful List" w:semiHidden="0" w:uiPriority="72" w:unhideWhenUsed="0"/>
+    <w:lsdException w:name="Colorful Grid" w:semiHidden="0" w:uiPriority="73" w:unhideWhenUsed="0"/>
+    <w:lsdException w:name="Light Shading Accent 1" w:semiHidden="0" w:uiPriority="60" w:unhideWhenUsed="0"/>
+    <w:lsdException w:name="Light List Accent 1" w:semiHidden="0" w:uiPriority="61" w:unhideWhenUsed="0"/>
+    <w:lsdException w:name="Light Grid Accent 1" w:semiHidden="0" w:uiPriority="62" w:unhideWhenUsed="0"/>
+    <w:lsdException w:name="Medium Shading 1 Accent 1" w:semiHidden="0" w:uiPriority="63" w:unhideWhenUsed="0"/>
+    <w:lsdException w:name="Medium Shading 2 Accent 1" w:semiHidden="0" w:uiPriority="64" w:unhideWhenUsed="0"/>
+    <w:lsdException w:name="Medium List 1 Accent 1" w:semiHidden="0" w:uiPriority="65" w:unhideWhenUsed="0"/>
+    <w:lsdException w:name="Revision" w:unhideWhenUsed="0"/>
+    <w:lsdException w:name="List Paragraph" w:semiHidden="0" w:uiPriority="34" w:unhideWhenUsed="0" w:qFormat="1"/>
+    <w:lsdException w:name="Quote" w:semiHidden="0" w:uiPriority="29" w:unhideWhenUsed="0" w:qFormat="1"/>
+    <w:lsdException w:name="Intense Quote" w:semiHidden="0" w:uiPriority="30" w:unhideWhenUsed="0" w:qFormat="1"/>
+    <w:lsdException w:name="Medium List 2 Accent 1" w:semiHidden="0" w:uiPriority="66" w:unhideWhenUsed="0"/>
+    <w:lsdException w:name="Medium Grid 1 Accent 1" w:semiHidden="0" w:uiPriority="67" w:unhideWhenUsed="0"/>
+    <w:lsdException w:name="Medium Grid 2 Accent 1" w:semiHidden="0" w:uiPriority="68" w:unhideWhenUsed="0"/>
+    <w:lsdException w:name="Medium Grid 3 Accent 1" w:semiHidden="0" w:uiPriority="69" w:unhideWhenUsed="0"/>
+    <w:lsdException w:name="Dark List Accent 1" w:semiHidden="0" w:uiPriority="70" w:unhideWhenUsed="0"/>
+    <w:lsdException w:name="Colorful Shading Accent 1" w:semiHidden="0" w:uiPriority="71" w:unhideWhenUsed="0"/>
+    <w:lsdException w:name="Colorful List Accent 1" w:semiHidden="0" w:uiPriority="72" w:unhideWhenUsed="0"/>
+    <w:lsdException w:name="Colorful Grid Accent 1" w:semiHidden="0" w:uiPriority="73" w:unhideWhenUsed="0"/>
+    <w:lsdException w:name="Light Shading Accent 2" w:semiHidden="0" w:uiPriority="60" w:unhideWhenUsed="0"/>
+    <w:lsdException w:name="Light List Accent 2" w:semiHidden="0" w:uiPriority="61" w:unhideWhenUsed="0"/>
+    <w:lsdException w:name="Light Grid Accent 2" w:semiHidden="0" w:uiPriority="62" w:unhideWhenUsed="0"/>
+    <w:lsdException w:name="Medium Shading 1 Accent 2" w:semiHidden="0" w:uiPriority="63" w:unhideWhenUsed="0"/>
+    <w:lsdException w:name="Medium Shading 2 Accent 2" w:semiHidden="0" w:uiPriority="64" w:unhideWhenUsed="0"/>
+    <w:lsdException w:name="Medium List 1 Accent 2" w:semiHidden="0" w:uiPriority="65" w:unhideWhenUsed="0"/>
+    <w:lsdException w:name="Medium List 2 Accent 2" w:semiHidden="0" w:uiPriority="66" w:unhideWhenUsed="0"/>
+    <w:lsdException w:name="Medium Grid 1 Accent 2" w:semiHidden="0" w:uiPriority="67" w:unhideWhenUsed="0"/>
+    <w:lsdException w:name="Medium Grid 2 Accent 2" w:semiHidden="0" w:uiPriority="68" w:unhideWhenUsed="0"/>
+    <w:lsdException w:name="Medium Grid 3 Accent 2" w:semiHidden="0" w:uiPriority="69" w:unhideWhenUsed="0"/>
+    <w:lsdException w:name="Dark List Accent 2" w:semiHidden="0" w:uiPriority="70" w:unhideWhenUsed="0"/>
+    <w:lsdException w:name="Colorful Shading Accent 2" w:semiHidden="0" w:uiPriority="71" w:unhideWhenUsed="0"/>
+    <w:lsdException w:name="Colorful List Accent 2" w:semiHidden="0" w:uiPriority="72" w:unhideWhenUsed="0"/>
+    <w:lsdException w:name="Colorful Grid Accent 2" w:semiHidden="0" w:uiPriority="73" w:unhideWhenUsed="0"/>
+    <w:lsdException w:name="Light Shading Accent 3" w:semiHidden="0" w:uiPriority="60" w:unhideWhenUsed="0"/>
+    <w:lsdException w:name="Light List Accent 3" w:semiHidden="0" w:uiPriority="61" w:unhideWhenUsed="0"/>
+    <w:lsdException w:name="Light Grid Accent 3" w:semiHidden="0" w:uiPriority="62" w:unhideWhenUsed="0"/>
+    <w:lsdException w:name="Medium Shading 1 Accent 3" w:semiHidden="0" w:uiPriority="63" w:unhideWhenUsed="0"/>
+    <w:lsdException w:name="Medium Shading 2 Accent 3" w:semiHidden="0" w:uiPriority="64" w:unhideWhenUsed="0"/>
+    <w:lsdException w:name="Medium List 1 Accent 3" w:semiHidden="0" w:uiPriority="65" w:unhideWhenUsed="0"/>
+    <w:lsdException w:name="Medium List 2 Accent 3" w:semiHidden="0" w:uiPriority="66" w:unhideWhenUsed="0"/>
+    <w:lsdException w:name="Medium Grid 1 Accent 3" w:semiHidden="0" w:uiPriority="67" w:unhideWhenUsed="0"/>
+    <w:lsdException w:name="Medium Grid 2 Accent 3" w:semiHidden="0" w:uiPriority="68" w:unhideWhenUsed="0"/>
+    <w:lsdException w:name="Medium Grid 3 Accent 3" w:semiHidden="0" w:uiPriority="69" w:unhideWhenUsed="0"/>
+    <w:lsdException w:name="Dark List Accent 3" w:semiHidden="0" w:uiPriority="70" w:unhideWhenUsed="0"/>
+    <w:lsdException w:name="Colorful Shading Accent 3" w:semiHidden="0" w:uiPriority="71" w:unhideWhenUsed="0"/>
+    <w:lsdException w:name="Colorful List Accent 3" w:semiHidden="0" w:uiPriority="72" w:unhideWhenUsed="0"/>
+    <w:lsdException w:name="Colorful Grid Accent 3" w:semiHidden="0" w:uiPriority="73" w:unhideWhenUsed="0"/>
+    <w:lsdException w:name="Light Shading Accent 4" w:semiHidden="0" w:uiPriority="60" w:unhideWhenUsed="0"/>
+    <w:lsdException w:name="Light List Accent 4" w:semiHidden="0" w:uiPriority="61" w:unhideWhenUsed="0"/>
+    <w:lsdException w:name="Light Grid Accent 4" w:semiHidden="0" w:uiPriority="62" w:unhideWhenUsed="0"/>
+    <w:lsdException w:name="Medium Shading 1 Accent 4" w:semiHidden="0" w:uiPriority="63" w:unhideWhenUsed="0"/>
+    <w:lsdException w:name="Medium Shading 2 Accent 4" w:semiHidden="0" w:uiPriority="64" w:unhideWhenUsed="0"/>
+    <w:lsdException w:name="Medium List 1 Accent 4" w:semiHidden="0" w:uiPriority="65" w:unhideWhenUsed="0"/>
+    <w:lsdException w:name="Medium List 2 Accent 4" w:semiHidden="0" w:uiPriority="66" w:unhideWhenUsed="0"/>
+    <w:lsdException w:name="Medium Grid 1 Accent 4" w:semiHidden="0" w:uiPriority="67" w:unhideWhenUsed="0"/>
+    <w:lsdException w:name="Medium Grid 2 Accent 4" w:semiHidden="0" w:uiPriority="68" w:unhideWhenUsed="0"/>
+    <w:lsdException w:name="Medium Grid 3 Accent 4" w:semiHidden="0" w:uiPriority="69" w:unhideWhenUsed="0"/>
+    <w:lsdException w:name="Dark List Accent 4" w:semiHidden="0" w:uiPriority="70" w:unhideWhenUsed="0"/>
+    <w:lsdException w:name="Colorful Shading Accent 4" w:semiHidden="0" w:uiPriority="71" w:unhideWhenUsed="0"/>
+    <w:lsdException w:name="Colorful List Accent 4" w:semiHidden="0" w:uiPriority="72" w:unhideWhenUsed="0"/>
+    <w:lsdException w:name="Colorful Grid Accent 4" w:semiHidden="0" w:uiPriority="73" w:unhideWhenUsed="0"/>
+    <w:lsdException w:name="Light Shading Accent 5" w:semiHidden="0" w:uiPriority="60" w:unhideWhenUsed="0"/>
+    <w:lsdException w:name="Light List Accent 5" w:semiHidden="0" w:uiPriority="61" w:unhideWhenUsed="0"/>
+    <w:lsdException w:name="Light Grid Accent 5" w:semiHidden="0" w:uiPriority="62" w:unhideWhenUsed="0"/>
+    <w:lsdException w:name="Medium Shading 1 Accent 5" w:semiHidden="0" w:uiPriority="63" w:unhideWhenUsed="0"/>
+    <w:lsdException w:name="Medium Shading 2 Accent 5" w:semiHidden="0" w:uiPriority="64" w:unhideWhenUsed="0"/>
+    <w:lsdException w:name="Medium List 1 Accent 5" w:semiHidden="0" w:uiPriority="65" w:unhideWhenUsed="0"/>
+    <w:lsdException w:name="Medium List 2 Accent 5" w:semiHidden="0" w:uiPriority="66" w:unhideWhenUsed="0"/>
+    <w:lsdException w:name="Medium Grid 1 Accent 5" w:semiHidden="0" w:uiPriority="67" w:unhideWhenUsed="0"/>
+    <w:lsdException w:name="Medium Grid 2 Accent 5" w:semiHidden="0" w:uiPriority="68" w:unhideWhenUsed="0"/>
+    <w:lsdException w:name="Medium Grid 3 Accent 5" w:semiHidden="0" w:uiPriority="69" w:unhideWhenUsed="0"/>
+    <w:lsdException w:name="Dark List Accent 5" w:semiHidden="0" w:uiPriority="70" w:unhideWhenUsed="0"/>
+    <w:lsdException w:name="Colorful Shading Accent 5" w:semiHidden="0" w:uiPriority="71" w:unhideWhenUsed="0"/>
+    <w:lsdException w:name="Colorful List Accent 5" w:semiHidden="0" w:uiPriority="72" w:unhideWhenUsed="0"/>
+    <w:lsdException w:name="Colorful Grid Accent 5" w:semiHidden="0" w:uiPriority="73" w:unhideWhenUsed="0"/>
+    <w:lsdException w:name="Light Shading Accent 6" w:semiHidden="0" w:uiPriority="60" w:unhideWhenUsed="0"/>
+    <w:lsdException w:name="Light List Accent 6" w:semiHidden="0" w:uiPriority="61" w:unhideWhenUsed="0"/>
+    <w:lsdException w:name="Light Grid Accent 6" w:semiHidden="0" w:uiPriority="62" w:unhideWhenUsed="0"/>
+    <w:lsdException w:name="Medium Shading 1 Accent 6" w:semiHidden="0" w:uiPriority="63" w:unhideWhenUsed="0"/>
+    <w:lsdException w:name="Medium Shading 2 Accent 6" w:semiHidden="0" w:uiPriority="64" w:unhideWhenUsed="0"/>
+    <w:lsdException w:name="Medium List 1 Accent 6" w:semiHidden="0" w:uiPriority="65" w:unhideWhenUsed="0"/>
+    <w:lsdException w:name="Medium List 2 Accent 6" w:semiHidden="0" w:uiPriority="66" w:unhideWhenUsed="0"/>
+    <w:lsdException w:name="Medium Grid 1 Accent 6" w:semiHidden="0" w:uiPriority="67" w:unhideWhenUsed="0"/>
+    <w:lsdException w:name="Medium Grid 2 Accent 6" w:semiHidden="0" w:uiPriority="68" w:unhideWhenUsed="0"/>
+    <w:lsdException w:name="Medium Grid 3 Accent 6" w:semiHidden="0" w:uiPriority="69" w:unhideWhenUsed="0"/>
+    <w:lsdException w:name="Dark List Accent 6" w:semiHidden="0" w:uiPriority="70" w:unhideWhenUsed="0"/>
+    <w:lsdException w:name="Colorful Shading Accent 6" w:semiHidden="0" w:uiPriority="71" w:unhideWhenUsed="0"/>
+    <w:lsdException w:name="Colorful List Accent 6" w:semiHidden="0" w:uiPriority="72" w:unhideWhenUsed="0"/>
+    <w:lsdException w:name="Colorful Grid Accent 6" w:semiHidden="0" w:uiPriority="73" w:unhideWhenUsed="0"/>
+    <w:lsdException w:name="Subtle Emphasis" w:semiHidden="0" w:uiPriority="19" w:unhideWhenUsed="0" w:qFormat="1"/>
+    <w:lsdException w:name="Intense Emphasis" w:semiHidden="0" w:uiPriority="21" w:unhideWhenUsed="0" w:qFormat="1"/>
+    <w:lsdException w:name="Subtle Reference" w:semiHidden="0" w:uiPriority="31" w:unhideWhenUsed="0" w:qFormat="1"/>
+    <w:lsdException w:name="Intense Reference" w:semiHidden="0" w:uiPriority="32" w:unhideWhenUsed="0" w:qFormat="1"/>
+    <w:lsdException w:name="Book Title" w:semiHidden="0" w:uiPriority="33" w:unhideWhenUsed="0" w:qFormat="1"/>
+    <w:lsdException w:name="Bibliography" w:uiPriority="37"/>
+    <w:lsdException w:name="TOC Heading" w:uiPriority="39" w:qFormat="1"/>
+  </w:latentStyles>
+  <w:style w:type="paragraph" w:default="1" w:styleId="Normal">
+    <w:name w:val="Normal"/>
+    <w:qFormat/>
+  </w:style>
+  <w:style w:type="character" w:default="1" w:styleId="DefaultParagraphFont">
+    <w:name w:val="Default Paragraph Font"/>
+    <w:uiPriority w:val="1"/>
+    <w:semiHidden/>
+    <w:unhideWhenUsed/>
+  </w:style>
+  <w:style w:type="table" w:default="1" w:styleId="TableNormal">
+    <w:name w:val="Normal Table"/>
+    <w:uiPriority w:val="99"/>
+    <w:semiHidden/>
+    <w:unhideWhenUsed/>
+    <w:tblPr>
+      <w:tblInd w:w="0" w:type="dxa"/>
+      <w:tblCellMar>
+        <w:top w:w="0" w:type="dxa"/>
+        <w:left w:w="108" w:type="dxa"/>
+        <w:bottom w:w="0" w:type="dxa"/>
+        <w:right w:w="108" w:type="dxa"/>
+      </w:tblCellMar>
+    </w:tblPr>
+  </w:style>
+  <w:style w:type="numbering" w:default="1" w:styleId="NoList">
+    <w:name w:val="No List"/>
+    <w:uiPriority w:val="99"/>
+    <w:semiHidden/>
+    <w:unhideWhenUsed/>
+  </w:style>
+</w:styles>
+</file>
+
 <file path=word/theme/theme1.xml><?xml version="1.0" encoding="utf-8"?>
 <a:theme xmlns:a="http://schemas.openxmlformats.org/drawingml/2006/main" name="Office Theme">
   <a:themeElements>

</xml_diff>